<commit_message>
Adding Spring MVC Proj
</commit_message>
<xml_diff>
--- a/Documetation/Spring_MVC_Prep.docx
+++ b/Documetation/Spring_MVC_Prep.docx
@@ -503,16 +503,3655 @@
       <w:r>
         <w:t>So basically you define a namespace and then basically you define a tag in our code and we are done.</w:t>
       </w:r>
-    </w:p>
-    <w:p>
-      <w:r>
-        <w:tab/>
-      </w:r>
-      <w:r>
-        <w:tab/>
-      </w:r>
-      <w:r>
-        <w:tab/>
+      <w:r>
+        <w:t xml:space="preserve"> Below is the URL of local workspace which is working now,</w:t>
+      </w:r>
+    </w:p>
+    <w:p>
+      <w:hyperlink r:id="rId7" w:history="1">
+        <w:r>
+          <w:rPr>
+            <w:rStyle w:val="Hyperlink"/>
+          </w:rPr>
+          <w:t>http://localhost:8080/FitnessTracker_Spring_MVC/greeting.html</w:t>
+        </w:r>
+      </w:hyperlink>
+      <w:r>
+        <w:t xml:space="preserve"> . So now that project setup for sample Spring MVC application is done a running fine, lets recap the settings / configuration which we have done,</w:t>
+      </w:r>
+    </w:p>
+    <w:p>
+      <w:pPr>
+        <w:pStyle w:val="ListParagraph"/>
+        <w:numPr>
+          <w:ilvl w:val="0"/>
+          <w:numId w:val="5"/>
+        </w:numPr>
+      </w:pPr>
+      <w:r>
+        <w:t>We have done configuration in web.xml file.</w:t>
+      </w:r>
+      <w:r>
+        <w:t xml:space="preserve"> Basically we setup config for Dispatcher Servlet in this file. Class name of Dispatcher servlet is org.springframework.web.servlet.DispatcherServlet</w:t>
+      </w:r>
+      <w:r>
+        <w:t xml:space="preserve"> . We also provided location of context file needed for initialization of DispatcherServlet. Below is sample configuration snippet taken from workspace,</w:t>
+      </w:r>
+    </w:p>
+    <w:p>
+      <w:pPr>
+        <w:pStyle w:val="ListParagraph"/>
+        <w:numPr>
+          <w:ilvl w:val="0"/>
+          <w:numId w:val="5"/>
+        </w:numPr>
+      </w:pPr>
+    </w:p>
+    <w:p>
+      <w:pPr>
+        <w:autoSpaceDE w:val="0"/>
+        <w:autoSpaceDN w:val="0"/>
+        <w:adjustRightInd w:val="0"/>
+        <w:spacing w:after="0" w:line="240" w:lineRule="auto"/>
+        <w:ind w:left="1440"/>
+        <w:rPr>
+          <w:rFonts w:ascii="Consolas" w:hAnsi="Consolas" w:cs="Consolas"/>
+          <w:sz w:val="20"/>
+          <w:szCs w:val="20"/>
+        </w:rPr>
+      </w:pPr>
+      <w:r>
+        <w:rPr>
+          <w:rFonts w:ascii="Consolas" w:hAnsi="Consolas" w:cs="Consolas"/>
+          <w:color w:val="008080"/>
+          <w:sz w:val="20"/>
+          <w:szCs w:val="20"/>
+        </w:rPr>
+        <w:t>&lt;</w:t>
+      </w:r>
+      <w:r>
+        <w:rPr>
+          <w:rFonts w:ascii="Consolas" w:hAnsi="Consolas" w:cs="Consolas"/>
+          <w:color w:val="3F7F7F"/>
+          <w:sz w:val="20"/>
+          <w:szCs w:val="20"/>
+          <w:shd w:val="clear" w:color="auto" w:fill="D4D4D4"/>
+        </w:rPr>
+        <w:t>servlet</w:t>
+      </w:r>
+      <w:r>
+        <w:rPr>
+          <w:rFonts w:ascii="Consolas" w:hAnsi="Consolas" w:cs="Consolas"/>
+          <w:color w:val="008080"/>
+          <w:sz w:val="20"/>
+          <w:szCs w:val="20"/>
+        </w:rPr>
+        <w:t>&gt;</w:t>
+      </w:r>
+    </w:p>
+    <w:p>
+      <w:pPr>
+        <w:autoSpaceDE w:val="0"/>
+        <w:autoSpaceDN w:val="0"/>
+        <w:adjustRightInd w:val="0"/>
+        <w:spacing w:after="0" w:line="240" w:lineRule="auto"/>
+        <w:ind w:left="1440"/>
+        <w:rPr>
+          <w:rFonts w:ascii="Consolas" w:hAnsi="Consolas" w:cs="Consolas"/>
+          <w:sz w:val="20"/>
+          <w:szCs w:val="20"/>
+        </w:rPr>
+      </w:pPr>
+      <w:r>
+        <w:rPr>
+          <w:rFonts w:ascii="Consolas" w:hAnsi="Consolas" w:cs="Consolas"/>
+          <w:color w:val="000000"/>
+          <w:sz w:val="20"/>
+          <w:szCs w:val="20"/>
+        </w:rPr>
+        <w:tab/>
+      </w:r>
+      <w:r>
+        <w:rPr>
+          <w:rFonts w:ascii="Consolas" w:hAnsi="Consolas" w:cs="Consolas"/>
+          <w:color w:val="000000"/>
+          <w:sz w:val="20"/>
+          <w:szCs w:val="20"/>
+        </w:rPr>
+        <w:tab/>
+      </w:r>
+      <w:r>
+        <w:rPr>
+          <w:rFonts w:ascii="Consolas" w:hAnsi="Consolas" w:cs="Consolas"/>
+          <w:color w:val="008080"/>
+          <w:sz w:val="20"/>
+          <w:szCs w:val="20"/>
+        </w:rPr>
+        <w:t>&lt;</w:t>
+      </w:r>
+      <w:r>
+        <w:rPr>
+          <w:rFonts w:ascii="Consolas" w:hAnsi="Consolas" w:cs="Consolas"/>
+          <w:color w:val="3F7F7F"/>
+          <w:sz w:val="20"/>
+          <w:szCs w:val="20"/>
+        </w:rPr>
+        <w:t>servlet-name</w:t>
+      </w:r>
+      <w:r>
+        <w:rPr>
+          <w:rFonts w:ascii="Consolas" w:hAnsi="Consolas" w:cs="Consolas"/>
+          <w:color w:val="008080"/>
+          <w:sz w:val="20"/>
+          <w:szCs w:val="20"/>
+        </w:rPr>
+        <w:t>&gt;</w:t>
+      </w:r>
+      <w:r>
+        <w:rPr>
+          <w:rFonts w:ascii="Consolas" w:hAnsi="Consolas" w:cs="Consolas"/>
+          <w:color w:val="000000"/>
+          <w:sz w:val="20"/>
+          <w:szCs w:val="20"/>
+        </w:rPr>
+        <w:t>fitTrackerServlet</w:t>
+      </w:r>
+      <w:r>
+        <w:rPr>
+          <w:rFonts w:ascii="Consolas" w:hAnsi="Consolas" w:cs="Consolas"/>
+          <w:color w:val="008080"/>
+          <w:sz w:val="20"/>
+          <w:szCs w:val="20"/>
+        </w:rPr>
+        <w:t>&lt;/</w:t>
+      </w:r>
+      <w:r>
+        <w:rPr>
+          <w:rFonts w:ascii="Consolas" w:hAnsi="Consolas" w:cs="Consolas"/>
+          <w:color w:val="3F7F7F"/>
+          <w:sz w:val="20"/>
+          <w:szCs w:val="20"/>
+        </w:rPr>
+        <w:t>servlet-name</w:t>
+      </w:r>
+      <w:r>
+        <w:rPr>
+          <w:rFonts w:ascii="Consolas" w:hAnsi="Consolas" w:cs="Consolas"/>
+          <w:color w:val="008080"/>
+          <w:sz w:val="20"/>
+          <w:szCs w:val="20"/>
+        </w:rPr>
+        <w:t>&gt;</w:t>
+      </w:r>
+    </w:p>
+    <w:p>
+      <w:pPr>
+        <w:autoSpaceDE w:val="0"/>
+        <w:autoSpaceDN w:val="0"/>
+        <w:adjustRightInd w:val="0"/>
+        <w:spacing w:after="0" w:line="240" w:lineRule="auto"/>
+        <w:ind w:left="1440"/>
+        <w:rPr>
+          <w:rFonts w:ascii="Consolas" w:hAnsi="Consolas" w:cs="Consolas"/>
+          <w:sz w:val="20"/>
+          <w:szCs w:val="20"/>
+        </w:rPr>
+      </w:pPr>
+      <w:r>
+        <w:rPr>
+          <w:rFonts w:ascii="Consolas" w:hAnsi="Consolas" w:cs="Consolas"/>
+          <w:color w:val="000000"/>
+          <w:sz w:val="20"/>
+          <w:szCs w:val="20"/>
+        </w:rPr>
+        <w:tab/>
+      </w:r>
+      <w:r>
+        <w:rPr>
+          <w:rFonts w:ascii="Consolas" w:hAnsi="Consolas" w:cs="Consolas"/>
+          <w:color w:val="000000"/>
+          <w:sz w:val="20"/>
+          <w:szCs w:val="20"/>
+        </w:rPr>
+        <w:tab/>
+      </w:r>
+      <w:r>
+        <w:rPr>
+          <w:rFonts w:ascii="Consolas" w:hAnsi="Consolas" w:cs="Consolas"/>
+          <w:color w:val="008080"/>
+          <w:sz w:val="20"/>
+          <w:szCs w:val="20"/>
+        </w:rPr>
+        <w:t>&lt;</w:t>
+      </w:r>
+      <w:r>
+        <w:rPr>
+          <w:rFonts w:ascii="Consolas" w:hAnsi="Consolas" w:cs="Consolas"/>
+          <w:color w:val="3F7F7F"/>
+          <w:sz w:val="20"/>
+          <w:szCs w:val="20"/>
+        </w:rPr>
+        <w:t>servlet-class</w:t>
+      </w:r>
+      <w:r>
+        <w:rPr>
+          <w:rFonts w:ascii="Consolas" w:hAnsi="Consolas" w:cs="Consolas"/>
+          <w:color w:val="008080"/>
+          <w:sz w:val="20"/>
+          <w:szCs w:val="20"/>
+        </w:rPr>
+        <w:t>&gt;</w:t>
+      </w:r>
+      <w:r>
+        <w:rPr>
+          <w:rFonts w:ascii="Consolas" w:hAnsi="Consolas" w:cs="Consolas"/>
+          <w:color w:val="000000"/>
+          <w:sz w:val="20"/>
+          <w:szCs w:val="20"/>
+        </w:rPr>
+        <w:t>org.springframework.web.servlet.DispatcherServlet</w:t>
+      </w:r>
+      <w:r>
+        <w:rPr>
+          <w:rFonts w:ascii="Consolas" w:hAnsi="Consolas" w:cs="Consolas"/>
+          <w:color w:val="008080"/>
+          <w:sz w:val="20"/>
+          <w:szCs w:val="20"/>
+        </w:rPr>
+        <w:t>&lt;/</w:t>
+      </w:r>
+      <w:r>
+        <w:rPr>
+          <w:rFonts w:ascii="Consolas" w:hAnsi="Consolas" w:cs="Consolas"/>
+          <w:color w:val="3F7F7F"/>
+          <w:sz w:val="20"/>
+          <w:szCs w:val="20"/>
+        </w:rPr>
+        <w:t>servlet-class</w:t>
+      </w:r>
+      <w:r>
+        <w:rPr>
+          <w:rFonts w:ascii="Consolas" w:hAnsi="Consolas" w:cs="Consolas"/>
+          <w:color w:val="008080"/>
+          <w:sz w:val="20"/>
+          <w:szCs w:val="20"/>
+        </w:rPr>
+        <w:t>&gt;</w:t>
+      </w:r>
+    </w:p>
+    <w:p>
+      <w:pPr>
+        <w:autoSpaceDE w:val="0"/>
+        <w:autoSpaceDN w:val="0"/>
+        <w:adjustRightInd w:val="0"/>
+        <w:spacing w:after="0" w:line="240" w:lineRule="auto"/>
+        <w:ind w:left="1440"/>
+        <w:rPr>
+          <w:rFonts w:ascii="Consolas" w:hAnsi="Consolas" w:cs="Consolas"/>
+          <w:sz w:val="20"/>
+          <w:szCs w:val="20"/>
+        </w:rPr>
+      </w:pPr>
+      <w:r>
+        <w:rPr>
+          <w:rFonts w:ascii="Consolas" w:hAnsi="Consolas" w:cs="Consolas"/>
+          <w:color w:val="000000"/>
+          <w:sz w:val="20"/>
+          <w:szCs w:val="20"/>
+        </w:rPr>
+        <w:tab/>
+      </w:r>
+      <w:r>
+        <w:rPr>
+          <w:rFonts w:ascii="Consolas" w:hAnsi="Consolas" w:cs="Consolas"/>
+          <w:color w:val="000000"/>
+          <w:sz w:val="20"/>
+          <w:szCs w:val="20"/>
+        </w:rPr>
+        <w:tab/>
+      </w:r>
+      <w:r>
+        <w:rPr>
+          <w:rFonts w:ascii="Consolas" w:hAnsi="Consolas" w:cs="Consolas"/>
+          <w:color w:val="008080"/>
+          <w:sz w:val="20"/>
+          <w:szCs w:val="20"/>
+        </w:rPr>
+        <w:t>&lt;</w:t>
+      </w:r>
+      <w:r>
+        <w:rPr>
+          <w:rFonts w:ascii="Consolas" w:hAnsi="Consolas" w:cs="Consolas"/>
+          <w:color w:val="3F7F7F"/>
+          <w:sz w:val="20"/>
+          <w:szCs w:val="20"/>
+        </w:rPr>
+        <w:t>init-param</w:t>
+      </w:r>
+      <w:r>
+        <w:rPr>
+          <w:rFonts w:ascii="Consolas" w:hAnsi="Consolas" w:cs="Consolas"/>
+          <w:color w:val="008080"/>
+          <w:sz w:val="20"/>
+          <w:szCs w:val="20"/>
+        </w:rPr>
+        <w:t>&gt;</w:t>
+      </w:r>
+    </w:p>
+    <w:p>
+      <w:pPr>
+        <w:autoSpaceDE w:val="0"/>
+        <w:autoSpaceDN w:val="0"/>
+        <w:adjustRightInd w:val="0"/>
+        <w:spacing w:after="0" w:line="240" w:lineRule="auto"/>
+        <w:ind w:left="1440"/>
+        <w:rPr>
+          <w:rFonts w:ascii="Consolas" w:hAnsi="Consolas" w:cs="Consolas"/>
+          <w:sz w:val="20"/>
+          <w:szCs w:val="20"/>
+        </w:rPr>
+      </w:pPr>
+      <w:r>
+        <w:rPr>
+          <w:rFonts w:ascii="Consolas" w:hAnsi="Consolas" w:cs="Consolas"/>
+          <w:color w:val="000000"/>
+          <w:sz w:val="20"/>
+          <w:szCs w:val="20"/>
+        </w:rPr>
+        <w:tab/>
+      </w:r>
+      <w:r>
+        <w:rPr>
+          <w:rFonts w:ascii="Consolas" w:hAnsi="Consolas" w:cs="Consolas"/>
+          <w:color w:val="000000"/>
+          <w:sz w:val="20"/>
+          <w:szCs w:val="20"/>
+        </w:rPr>
+        <w:tab/>
+      </w:r>
+      <w:r>
+        <w:rPr>
+          <w:rFonts w:ascii="Consolas" w:hAnsi="Consolas" w:cs="Consolas"/>
+          <w:color w:val="000000"/>
+          <w:sz w:val="20"/>
+          <w:szCs w:val="20"/>
+        </w:rPr>
+        <w:tab/>
+      </w:r>
+      <w:r>
+        <w:rPr>
+          <w:rFonts w:ascii="Consolas" w:hAnsi="Consolas" w:cs="Consolas"/>
+          <w:color w:val="008080"/>
+          <w:sz w:val="20"/>
+          <w:szCs w:val="20"/>
+        </w:rPr>
+        <w:t>&lt;</w:t>
+      </w:r>
+      <w:r>
+        <w:rPr>
+          <w:rFonts w:ascii="Consolas" w:hAnsi="Consolas" w:cs="Consolas"/>
+          <w:color w:val="3F7F7F"/>
+          <w:sz w:val="20"/>
+          <w:szCs w:val="20"/>
+        </w:rPr>
+        <w:t>param-name</w:t>
+      </w:r>
+      <w:r>
+        <w:rPr>
+          <w:rFonts w:ascii="Consolas" w:hAnsi="Consolas" w:cs="Consolas"/>
+          <w:color w:val="008080"/>
+          <w:sz w:val="20"/>
+          <w:szCs w:val="20"/>
+        </w:rPr>
+        <w:t>&gt;</w:t>
+      </w:r>
+      <w:r>
+        <w:rPr>
+          <w:rFonts w:ascii="Consolas" w:hAnsi="Consolas" w:cs="Consolas"/>
+          <w:color w:val="000000"/>
+          <w:sz w:val="20"/>
+          <w:szCs w:val="20"/>
+        </w:rPr>
+        <w:t>contextConfigLocation</w:t>
+      </w:r>
+      <w:r>
+        <w:rPr>
+          <w:rFonts w:ascii="Consolas" w:hAnsi="Consolas" w:cs="Consolas"/>
+          <w:color w:val="008080"/>
+          <w:sz w:val="20"/>
+          <w:szCs w:val="20"/>
+        </w:rPr>
+        <w:t>&lt;/</w:t>
+      </w:r>
+      <w:r>
+        <w:rPr>
+          <w:rFonts w:ascii="Consolas" w:hAnsi="Consolas" w:cs="Consolas"/>
+          <w:color w:val="3F7F7F"/>
+          <w:sz w:val="20"/>
+          <w:szCs w:val="20"/>
+        </w:rPr>
+        <w:t>param-name</w:t>
+      </w:r>
+      <w:r>
+        <w:rPr>
+          <w:rFonts w:ascii="Consolas" w:hAnsi="Consolas" w:cs="Consolas"/>
+          <w:color w:val="008080"/>
+          <w:sz w:val="20"/>
+          <w:szCs w:val="20"/>
+        </w:rPr>
+        <w:t>&gt;</w:t>
+      </w:r>
+    </w:p>
+    <w:p>
+      <w:pPr>
+        <w:autoSpaceDE w:val="0"/>
+        <w:autoSpaceDN w:val="0"/>
+        <w:adjustRightInd w:val="0"/>
+        <w:spacing w:after="0" w:line="240" w:lineRule="auto"/>
+        <w:ind w:left="1440"/>
+        <w:rPr>
+          <w:rFonts w:ascii="Consolas" w:hAnsi="Consolas" w:cs="Consolas"/>
+          <w:sz w:val="20"/>
+          <w:szCs w:val="20"/>
+        </w:rPr>
+      </w:pPr>
+      <w:r>
+        <w:rPr>
+          <w:rFonts w:ascii="Consolas" w:hAnsi="Consolas" w:cs="Consolas"/>
+          <w:color w:val="000000"/>
+          <w:sz w:val="20"/>
+          <w:szCs w:val="20"/>
+        </w:rPr>
+        <w:tab/>
+      </w:r>
+      <w:r>
+        <w:rPr>
+          <w:rFonts w:ascii="Consolas" w:hAnsi="Consolas" w:cs="Consolas"/>
+          <w:color w:val="000000"/>
+          <w:sz w:val="20"/>
+          <w:szCs w:val="20"/>
+        </w:rPr>
+        <w:tab/>
+      </w:r>
+      <w:r>
+        <w:rPr>
+          <w:rFonts w:ascii="Consolas" w:hAnsi="Consolas" w:cs="Consolas"/>
+          <w:color w:val="000000"/>
+          <w:sz w:val="20"/>
+          <w:szCs w:val="20"/>
+        </w:rPr>
+        <w:tab/>
+      </w:r>
+      <w:r>
+        <w:rPr>
+          <w:rFonts w:ascii="Consolas" w:hAnsi="Consolas" w:cs="Consolas"/>
+          <w:color w:val="008080"/>
+          <w:sz w:val="20"/>
+          <w:szCs w:val="20"/>
+        </w:rPr>
+        <w:t>&lt;</w:t>
+      </w:r>
+      <w:r>
+        <w:rPr>
+          <w:rFonts w:ascii="Consolas" w:hAnsi="Consolas" w:cs="Consolas"/>
+          <w:color w:val="3F7F7F"/>
+          <w:sz w:val="20"/>
+          <w:szCs w:val="20"/>
+        </w:rPr>
+        <w:t>param-value</w:t>
+      </w:r>
+      <w:r>
+        <w:rPr>
+          <w:rFonts w:ascii="Consolas" w:hAnsi="Consolas" w:cs="Consolas"/>
+          <w:color w:val="008080"/>
+          <w:sz w:val="20"/>
+          <w:szCs w:val="20"/>
+        </w:rPr>
+        <w:t>&gt;</w:t>
+      </w:r>
+      <w:r>
+        <w:rPr>
+          <w:rFonts w:ascii="Consolas" w:hAnsi="Consolas" w:cs="Consolas"/>
+          <w:color w:val="000000"/>
+          <w:sz w:val="20"/>
+          <w:szCs w:val="20"/>
+        </w:rPr>
+        <w:t>/WEB-INF/</w:t>
+      </w:r>
+      <w:r>
+        <w:rPr>
+          <w:rFonts w:ascii="Consolas" w:hAnsi="Consolas" w:cs="Consolas"/>
+          <w:color w:val="000000"/>
+          <w:sz w:val="20"/>
+          <w:szCs w:val="20"/>
+          <w:u w:val="single"/>
+        </w:rPr>
+        <w:t>config</w:t>
+      </w:r>
+      <w:r>
+        <w:rPr>
+          <w:rFonts w:ascii="Consolas" w:hAnsi="Consolas" w:cs="Consolas"/>
+          <w:color w:val="000000"/>
+          <w:sz w:val="20"/>
+          <w:szCs w:val="20"/>
+        </w:rPr>
+        <w:t>/</w:t>
+      </w:r>
+      <w:r>
+        <w:rPr>
+          <w:rFonts w:ascii="Consolas" w:hAnsi="Consolas" w:cs="Consolas"/>
+          <w:color w:val="000000"/>
+          <w:sz w:val="20"/>
+          <w:szCs w:val="20"/>
+          <w:u w:val="single"/>
+        </w:rPr>
+        <w:t>servlet</w:t>
+      </w:r>
+      <w:r>
+        <w:rPr>
+          <w:rFonts w:ascii="Consolas" w:hAnsi="Consolas" w:cs="Consolas"/>
+          <w:color w:val="000000"/>
+          <w:sz w:val="20"/>
+          <w:szCs w:val="20"/>
+        </w:rPr>
+        <w:t>-config.xml</w:t>
+      </w:r>
+      <w:r>
+        <w:rPr>
+          <w:rFonts w:ascii="Consolas" w:hAnsi="Consolas" w:cs="Consolas"/>
+          <w:color w:val="008080"/>
+          <w:sz w:val="20"/>
+          <w:szCs w:val="20"/>
+        </w:rPr>
+        <w:t>&lt;/</w:t>
+      </w:r>
+      <w:r>
+        <w:rPr>
+          <w:rFonts w:ascii="Consolas" w:hAnsi="Consolas" w:cs="Consolas"/>
+          <w:color w:val="3F7F7F"/>
+          <w:sz w:val="20"/>
+          <w:szCs w:val="20"/>
+        </w:rPr>
+        <w:t>param-value</w:t>
+      </w:r>
+      <w:r>
+        <w:rPr>
+          <w:rFonts w:ascii="Consolas" w:hAnsi="Consolas" w:cs="Consolas"/>
+          <w:color w:val="008080"/>
+          <w:sz w:val="20"/>
+          <w:szCs w:val="20"/>
+        </w:rPr>
+        <w:t>&gt;</w:t>
+      </w:r>
+    </w:p>
+    <w:p>
+      <w:pPr>
+        <w:autoSpaceDE w:val="0"/>
+        <w:autoSpaceDN w:val="0"/>
+        <w:adjustRightInd w:val="0"/>
+        <w:spacing w:after="0" w:line="240" w:lineRule="auto"/>
+        <w:ind w:left="1440"/>
+        <w:rPr>
+          <w:rFonts w:ascii="Consolas" w:hAnsi="Consolas" w:cs="Consolas"/>
+          <w:sz w:val="20"/>
+          <w:szCs w:val="20"/>
+        </w:rPr>
+      </w:pPr>
+      <w:r>
+        <w:rPr>
+          <w:rFonts w:ascii="Consolas" w:hAnsi="Consolas" w:cs="Consolas"/>
+          <w:color w:val="000000"/>
+          <w:sz w:val="20"/>
+          <w:szCs w:val="20"/>
+        </w:rPr>
+        <w:tab/>
+      </w:r>
+      <w:r>
+        <w:rPr>
+          <w:rFonts w:ascii="Consolas" w:hAnsi="Consolas" w:cs="Consolas"/>
+          <w:color w:val="000000"/>
+          <w:sz w:val="20"/>
+          <w:szCs w:val="20"/>
+        </w:rPr>
+        <w:tab/>
+      </w:r>
+      <w:r>
+        <w:rPr>
+          <w:rFonts w:ascii="Consolas" w:hAnsi="Consolas" w:cs="Consolas"/>
+          <w:color w:val="008080"/>
+          <w:sz w:val="20"/>
+          <w:szCs w:val="20"/>
+        </w:rPr>
+        <w:t>&lt;/</w:t>
+      </w:r>
+      <w:r>
+        <w:rPr>
+          <w:rFonts w:ascii="Consolas" w:hAnsi="Consolas" w:cs="Consolas"/>
+          <w:color w:val="3F7F7F"/>
+          <w:sz w:val="20"/>
+          <w:szCs w:val="20"/>
+        </w:rPr>
+        <w:t>init-param</w:t>
+      </w:r>
+      <w:r>
+        <w:rPr>
+          <w:rFonts w:ascii="Consolas" w:hAnsi="Consolas" w:cs="Consolas"/>
+          <w:color w:val="008080"/>
+          <w:sz w:val="20"/>
+          <w:szCs w:val="20"/>
+        </w:rPr>
+        <w:t>&gt;</w:t>
+      </w:r>
+    </w:p>
+    <w:p>
+      <w:pPr>
+        <w:autoSpaceDE w:val="0"/>
+        <w:autoSpaceDN w:val="0"/>
+        <w:adjustRightInd w:val="0"/>
+        <w:spacing w:after="0" w:line="240" w:lineRule="auto"/>
+        <w:ind w:left="1440"/>
+        <w:rPr>
+          <w:rFonts w:ascii="Consolas" w:hAnsi="Consolas" w:cs="Consolas"/>
+          <w:sz w:val="20"/>
+          <w:szCs w:val="20"/>
+        </w:rPr>
+      </w:pPr>
+      <w:r>
+        <w:rPr>
+          <w:rFonts w:ascii="Consolas" w:hAnsi="Consolas" w:cs="Consolas"/>
+          <w:color w:val="008080"/>
+          <w:sz w:val="20"/>
+          <w:szCs w:val="20"/>
+        </w:rPr>
+        <w:t>&lt;/</w:t>
+      </w:r>
+      <w:r>
+        <w:rPr>
+          <w:rFonts w:ascii="Consolas" w:hAnsi="Consolas" w:cs="Consolas"/>
+          <w:color w:val="3F7F7F"/>
+          <w:sz w:val="20"/>
+          <w:szCs w:val="20"/>
+          <w:shd w:val="clear" w:color="auto" w:fill="D4D4D4"/>
+        </w:rPr>
+        <w:t>servlet</w:t>
+      </w:r>
+      <w:r>
+        <w:rPr>
+          <w:rFonts w:ascii="Consolas" w:hAnsi="Consolas" w:cs="Consolas"/>
+          <w:color w:val="008080"/>
+          <w:sz w:val="20"/>
+          <w:szCs w:val="20"/>
+        </w:rPr>
+        <w:t>&gt;</w:t>
+      </w:r>
+    </w:p>
+    <w:p>
+      <w:pPr>
+        <w:autoSpaceDE w:val="0"/>
+        <w:autoSpaceDN w:val="0"/>
+        <w:adjustRightInd w:val="0"/>
+        <w:spacing w:after="0" w:line="240" w:lineRule="auto"/>
+        <w:rPr>
+          <w:rFonts w:ascii="Consolas" w:hAnsi="Consolas" w:cs="Consolas"/>
+          <w:sz w:val="20"/>
+          <w:szCs w:val="20"/>
+        </w:rPr>
+      </w:pPr>
+      <w:r>
+        <w:rPr>
+          <w:rFonts w:ascii="Consolas" w:hAnsi="Consolas" w:cs="Consolas"/>
+          <w:color w:val="000000"/>
+          <w:sz w:val="20"/>
+          <w:szCs w:val="20"/>
+        </w:rPr>
+        <w:tab/>
+      </w:r>
+    </w:p>
+    <w:p>
+      <w:pPr>
+        <w:autoSpaceDE w:val="0"/>
+        <w:autoSpaceDN w:val="0"/>
+        <w:adjustRightInd w:val="0"/>
+        <w:spacing w:after="0" w:line="240" w:lineRule="auto"/>
+        <w:ind w:left="720"/>
+        <w:rPr>
+          <w:rFonts w:ascii="Consolas" w:hAnsi="Consolas" w:cs="Consolas"/>
+          <w:sz w:val="20"/>
+          <w:szCs w:val="20"/>
+        </w:rPr>
+      </w:pPr>
+      <w:r>
+        <w:rPr>
+          <w:rFonts w:ascii="Consolas" w:hAnsi="Consolas" w:cs="Consolas"/>
+          <w:color w:val="000000"/>
+          <w:sz w:val="20"/>
+          <w:szCs w:val="20"/>
+        </w:rPr>
+        <w:tab/>
+      </w:r>
+      <w:r>
+        <w:rPr>
+          <w:rFonts w:ascii="Consolas" w:hAnsi="Consolas" w:cs="Consolas"/>
+          <w:color w:val="008080"/>
+          <w:sz w:val="20"/>
+          <w:szCs w:val="20"/>
+        </w:rPr>
+        <w:t>&lt;</w:t>
+      </w:r>
+      <w:r>
+        <w:rPr>
+          <w:rFonts w:ascii="Consolas" w:hAnsi="Consolas" w:cs="Consolas"/>
+          <w:color w:val="3F7F7F"/>
+          <w:sz w:val="20"/>
+          <w:szCs w:val="20"/>
+        </w:rPr>
+        <w:t>servlet-mapping</w:t>
+      </w:r>
+      <w:r>
+        <w:rPr>
+          <w:rFonts w:ascii="Consolas" w:hAnsi="Consolas" w:cs="Consolas"/>
+          <w:color w:val="008080"/>
+          <w:sz w:val="20"/>
+          <w:szCs w:val="20"/>
+        </w:rPr>
+        <w:t>&gt;</w:t>
+      </w:r>
+    </w:p>
+    <w:p>
+      <w:pPr>
+        <w:autoSpaceDE w:val="0"/>
+        <w:autoSpaceDN w:val="0"/>
+        <w:adjustRightInd w:val="0"/>
+        <w:spacing w:after="0" w:line="240" w:lineRule="auto"/>
+        <w:ind w:left="720"/>
+        <w:rPr>
+          <w:rFonts w:ascii="Consolas" w:hAnsi="Consolas" w:cs="Consolas"/>
+          <w:sz w:val="20"/>
+          <w:szCs w:val="20"/>
+        </w:rPr>
+      </w:pPr>
+      <w:r>
+        <w:rPr>
+          <w:rFonts w:ascii="Consolas" w:hAnsi="Consolas" w:cs="Consolas"/>
+          <w:color w:val="000000"/>
+          <w:sz w:val="20"/>
+          <w:szCs w:val="20"/>
+        </w:rPr>
+        <w:tab/>
+      </w:r>
+      <w:r>
+        <w:rPr>
+          <w:rFonts w:ascii="Consolas" w:hAnsi="Consolas" w:cs="Consolas"/>
+          <w:color w:val="000000"/>
+          <w:sz w:val="20"/>
+          <w:szCs w:val="20"/>
+        </w:rPr>
+        <w:tab/>
+      </w:r>
+      <w:r>
+        <w:rPr>
+          <w:rFonts w:ascii="Consolas" w:hAnsi="Consolas" w:cs="Consolas"/>
+          <w:color w:val="008080"/>
+          <w:sz w:val="20"/>
+          <w:szCs w:val="20"/>
+        </w:rPr>
+        <w:t>&lt;</w:t>
+      </w:r>
+      <w:r>
+        <w:rPr>
+          <w:rFonts w:ascii="Consolas" w:hAnsi="Consolas" w:cs="Consolas"/>
+          <w:color w:val="3F7F7F"/>
+          <w:sz w:val="20"/>
+          <w:szCs w:val="20"/>
+        </w:rPr>
+        <w:t>servlet-name</w:t>
+      </w:r>
+      <w:r>
+        <w:rPr>
+          <w:rFonts w:ascii="Consolas" w:hAnsi="Consolas" w:cs="Consolas"/>
+          <w:color w:val="008080"/>
+          <w:sz w:val="20"/>
+          <w:szCs w:val="20"/>
+        </w:rPr>
+        <w:t>&gt;</w:t>
+      </w:r>
+      <w:r>
+        <w:rPr>
+          <w:rFonts w:ascii="Consolas" w:hAnsi="Consolas" w:cs="Consolas"/>
+          <w:color w:val="000000"/>
+          <w:sz w:val="20"/>
+          <w:szCs w:val="20"/>
+        </w:rPr>
+        <w:t>fitTrackerServlet</w:t>
+      </w:r>
+      <w:r>
+        <w:rPr>
+          <w:rFonts w:ascii="Consolas" w:hAnsi="Consolas" w:cs="Consolas"/>
+          <w:color w:val="008080"/>
+          <w:sz w:val="20"/>
+          <w:szCs w:val="20"/>
+        </w:rPr>
+        <w:t>&lt;/</w:t>
+      </w:r>
+      <w:r>
+        <w:rPr>
+          <w:rFonts w:ascii="Consolas" w:hAnsi="Consolas" w:cs="Consolas"/>
+          <w:color w:val="3F7F7F"/>
+          <w:sz w:val="20"/>
+          <w:szCs w:val="20"/>
+        </w:rPr>
+        <w:t>servlet-name</w:t>
+      </w:r>
+      <w:r>
+        <w:rPr>
+          <w:rFonts w:ascii="Consolas" w:hAnsi="Consolas" w:cs="Consolas"/>
+          <w:color w:val="008080"/>
+          <w:sz w:val="20"/>
+          <w:szCs w:val="20"/>
+        </w:rPr>
+        <w:t>&gt;</w:t>
+      </w:r>
+    </w:p>
+    <w:p>
+      <w:pPr>
+        <w:autoSpaceDE w:val="0"/>
+        <w:autoSpaceDN w:val="0"/>
+        <w:adjustRightInd w:val="0"/>
+        <w:spacing w:after="0" w:line="240" w:lineRule="auto"/>
+        <w:ind w:left="720"/>
+        <w:rPr>
+          <w:rFonts w:ascii="Consolas" w:hAnsi="Consolas" w:cs="Consolas"/>
+          <w:sz w:val="20"/>
+          <w:szCs w:val="20"/>
+        </w:rPr>
+      </w:pPr>
+      <w:r>
+        <w:rPr>
+          <w:rFonts w:ascii="Consolas" w:hAnsi="Consolas" w:cs="Consolas"/>
+          <w:color w:val="000000"/>
+          <w:sz w:val="20"/>
+          <w:szCs w:val="20"/>
+        </w:rPr>
+        <w:tab/>
+      </w:r>
+      <w:r>
+        <w:rPr>
+          <w:rFonts w:ascii="Consolas" w:hAnsi="Consolas" w:cs="Consolas"/>
+          <w:color w:val="000000"/>
+          <w:sz w:val="20"/>
+          <w:szCs w:val="20"/>
+        </w:rPr>
+        <w:tab/>
+      </w:r>
+      <w:r>
+        <w:rPr>
+          <w:rFonts w:ascii="Consolas" w:hAnsi="Consolas" w:cs="Consolas"/>
+          <w:color w:val="008080"/>
+          <w:sz w:val="20"/>
+          <w:szCs w:val="20"/>
+        </w:rPr>
+        <w:t>&lt;</w:t>
+      </w:r>
+      <w:r>
+        <w:rPr>
+          <w:rFonts w:ascii="Consolas" w:hAnsi="Consolas" w:cs="Consolas"/>
+          <w:color w:val="3F7F7F"/>
+          <w:sz w:val="20"/>
+          <w:szCs w:val="20"/>
+        </w:rPr>
+        <w:t>url-pattern</w:t>
+      </w:r>
+      <w:r>
+        <w:rPr>
+          <w:rFonts w:ascii="Consolas" w:hAnsi="Consolas" w:cs="Consolas"/>
+          <w:color w:val="008080"/>
+          <w:sz w:val="20"/>
+          <w:szCs w:val="20"/>
+        </w:rPr>
+        <w:t>&gt;</w:t>
+      </w:r>
+      <w:r>
+        <w:rPr>
+          <w:rFonts w:ascii="Consolas" w:hAnsi="Consolas" w:cs="Consolas"/>
+          <w:color w:val="000000"/>
+          <w:sz w:val="20"/>
+          <w:szCs w:val="20"/>
+        </w:rPr>
+        <w:t>*.</w:t>
+      </w:r>
+      <w:r>
+        <w:rPr>
+          <w:rFonts w:ascii="Consolas" w:hAnsi="Consolas" w:cs="Consolas"/>
+          <w:color w:val="000000"/>
+          <w:sz w:val="20"/>
+          <w:szCs w:val="20"/>
+          <w:u w:val="single"/>
+        </w:rPr>
+        <w:t>html</w:t>
+      </w:r>
+      <w:r>
+        <w:rPr>
+          <w:rFonts w:ascii="Consolas" w:hAnsi="Consolas" w:cs="Consolas"/>
+          <w:color w:val="008080"/>
+          <w:sz w:val="20"/>
+          <w:szCs w:val="20"/>
+        </w:rPr>
+        <w:t>&lt;/</w:t>
+      </w:r>
+      <w:r>
+        <w:rPr>
+          <w:rFonts w:ascii="Consolas" w:hAnsi="Consolas" w:cs="Consolas"/>
+          <w:color w:val="3F7F7F"/>
+          <w:sz w:val="20"/>
+          <w:szCs w:val="20"/>
+        </w:rPr>
+        <w:t>url-pattern</w:t>
+      </w:r>
+      <w:r>
+        <w:rPr>
+          <w:rFonts w:ascii="Consolas" w:hAnsi="Consolas" w:cs="Consolas"/>
+          <w:color w:val="008080"/>
+          <w:sz w:val="20"/>
+          <w:szCs w:val="20"/>
+        </w:rPr>
+        <w:t>&gt;</w:t>
+      </w:r>
+    </w:p>
+    <w:p>
+      <w:pPr>
+        <w:autoSpaceDE w:val="0"/>
+        <w:autoSpaceDN w:val="0"/>
+        <w:adjustRightInd w:val="0"/>
+        <w:spacing w:after="0" w:line="240" w:lineRule="auto"/>
+        <w:ind w:left="720"/>
+        <w:rPr>
+          <w:rFonts w:ascii="Consolas" w:hAnsi="Consolas" w:cs="Consolas"/>
+          <w:color w:val="008080"/>
+          <w:sz w:val="20"/>
+          <w:szCs w:val="20"/>
+        </w:rPr>
+      </w:pPr>
+      <w:r>
+        <w:rPr>
+          <w:rFonts w:ascii="Consolas" w:hAnsi="Consolas" w:cs="Consolas"/>
+          <w:color w:val="000000"/>
+          <w:sz w:val="20"/>
+          <w:szCs w:val="20"/>
+        </w:rPr>
+        <w:tab/>
+      </w:r>
+      <w:r>
+        <w:rPr>
+          <w:rFonts w:ascii="Consolas" w:hAnsi="Consolas" w:cs="Consolas"/>
+          <w:color w:val="008080"/>
+          <w:sz w:val="20"/>
+          <w:szCs w:val="20"/>
+        </w:rPr>
+        <w:t>&lt;/</w:t>
+      </w:r>
+      <w:r>
+        <w:rPr>
+          <w:rFonts w:ascii="Consolas" w:hAnsi="Consolas" w:cs="Consolas"/>
+          <w:color w:val="3F7F7F"/>
+          <w:sz w:val="20"/>
+          <w:szCs w:val="20"/>
+        </w:rPr>
+        <w:t>servlet-mapping</w:t>
+      </w:r>
+      <w:r>
+        <w:rPr>
+          <w:rFonts w:ascii="Consolas" w:hAnsi="Consolas" w:cs="Consolas"/>
+          <w:color w:val="008080"/>
+          <w:sz w:val="20"/>
+          <w:szCs w:val="20"/>
+        </w:rPr>
+        <w:t>&gt;</w:t>
+      </w:r>
+    </w:p>
+    <w:p>
+      <w:pPr>
+        <w:autoSpaceDE w:val="0"/>
+        <w:autoSpaceDN w:val="0"/>
+        <w:adjustRightInd w:val="0"/>
+        <w:spacing w:after="0" w:line="240" w:lineRule="auto"/>
+        <w:ind w:left="720"/>
+        <w:rPr>
+          <w:rFonts w:ascii="Consolas" w:hAnsi="Consolas" w:cs="Consolas"/>
+          <w:color w:val="008080"/>
+          <w:sz w:val="20"/>
+          <w:szCs w:val="20"/>
+        </w:rPr>
+      </w:pPr>
+      <w:r>
+        <w:rPr>
+          <w:rFonts w:ascii="Consolas" w:hAnsi="Consolas" w:cs="Consolas"/>
+          <w:color w:val="008080"/>
+          <w:sz w:val="20"/>
+          <w:szCs w:val="20"/>
+        </w:rPr>
+        <w:lastRenderedPageBreak/>
+        <w:t>And we also did configuration in servlet-config.xml file. Below is the sample,</w:t>
+      </w:r>
+    </w:p>
+    <w:p>
+      <w:pPr>
+        <w:autoSpaceDE w:val="0"/>
+        <w:autoSpaceDN w:val="0"/>
+        <w:adjustRightInd w:val="0"/>
+        <w:spacing w:after="0" w:line="240" w:lineRule="auto"/>
+        <w:ind w:left="720"/>
+        <w:rPr>
+          <w:rFonts w:ascii="Consolas" w:hAnsi="Consolas" w:cs="Consolas"/>
+          <w:color w:val="008080"/>
+          <w:sz w:val="20"/>
+          <w:szCs w:val="20"/>
+        </w:rPr>
+      </w:pPr>
+    </w:p>
+    <w:p>
+      <w:pPr>
+        <w:autoSpaceDE w:val="0"/>
+        <w:autoSpaceDN w:val="0"/>
+        <w:adjustRightInd w:val="0"/>
+        <w:spacing w:after="0" w:line="240" w:lineRule="auto"/>
+        <w:rPr>
+          <w:rFonts w:ascii="Consolas" w:hAnsi="Consolas" w:cs="Consolas"/>
+          <w:sz w:val="20"/>
+          <w:szCs w:val="20"/>
+        </w:rPr>
+      </w:pPr>
+      <w:r>
+        <w:rPr>
+          <w:rFonts w:ascii="Consolas" w:hAnsi="Consolas" w:cs="Consolas"/>
+          <w:color w:val="008080"/>
+          <w:sz w:val="20"/>
+          <w:szCs w:val="20"/>
+        </w:rPr>
+        <w:t>&lt;?</w:t>
+      </w:r>
+      <w:r>
+        <w:rPr>
+          <w:rFonts w:ascii="Consolas" w:hAnsi="Consolas" w:cs="Consolas"/>
+          <w:color w:val="3F7F7F"/>
+          <w:sz w:val="20"/>
+          <w:szCs w:val="20"/>
+        </w:rPr>
+        <w:t>xml</w:t>
+      </w:r>
+      <w:r>
+        <w:rPr>
+          <w:rFonts w:ascii="Consolas" w:hAnsi="Consolas" w:cs="Consolas"/>
+          <w:sz w:val="20"/>
+          <w:szCs w:val="20"/>
+        </w:rPr>
+        <w:t xml:space="preserve"> </w:t>
+      </w:r>
+      <w:r>
+        <w:rPr>
+          <w:rFonts w:ascii="Consolas" w:hAnsi="Consolas" w:cs="Consolas"/>
+          <w:color w:val="7F007F"/>
+          <w:sz w:val="20"/>
+          <w:szCs w:val="20"/>
+        </w:rPr>
+        <w:t>version</w:t>
+      </w:r>
+      <w:r>
+        <w:rPr>
+          <w:rFonts w:ascii="Consolas" w:hAnsi="Consolas" w:cs="Consolas"/>
+          <w:color w:val="000000"/>
+          <w:sz w:val="20"/>
+          <w:szCs w:val="20"/>
+        </w:rPr>
+        <w:t>=</w:t>
+      </w:r>
+      <w:r>
+        <w:rPr>
+          <w:rFonts w:ascii="Consolas" w:hAnsi="Consolas" w:cs="Consolas"/>
+          <w:i/>
+          <w:iCs/>
+          <w:color w:val="2A00FF"/>
+          <w:sz w:val="20"/>
+          <w:szCs w:val="20"/>
+        </w:rPr>
+        <w:t>"1.0"</w:t>
+      </w:r>
+      <w:r>
+        <w:rPr>
+          <w:rFonts w:ascii="Consolas" w:hAnsi="Consolas" w:cs="Consolas"/>
+          <w:sz w:val="20"/>
+          <w:szCs w:val="20"/>
+        </w:rPr>
+        <w:t xml:space="preserve"> </w:t>
+      </w:r>
+      <w:r>
+        <w:rPr>
+          <w:rFonts w:ascii="Consolas" w:hAnsi="Consolas" w:cs="Consolas"/>
+          <w:color w:val="7F007F"/>
+          <w:sz w:val="20"/>
+          <w:szCs w:val="20"/>
+        </w:rPr>
+        <w:t>encoding</w:t>
+      </w:r>
+      <w:r>
+        <w:rPr>
+          <w:rFonts w:ascii="Consolas" w:hAnsi="Consolas" w:cs="Consolas"/>
+          <w:color w:val="000000"/>
+          <w:sz w:val="20"/>
+          <w:szCs w:val="20"/>
+        </w:rPr>
+        <w:t>=</w:t>
+      </w:r>
+      <w:r>
+        <w:rPr>
+          <w:rFonts w:ascii="Consolas" w:hAnsi="Consolas" w:cs="Consolas"/>
+          <w:i/>
+          <w:iCs/>
+          <w:color w:val="2A00FF"/>
+          <w:sz w:val="20"/>
+          <w:szCs w:val="20"/>
+        </w:rPr>
+        <w:t>"UTF-8"</w:t>
+      </w:r>
+      <w:r>
+        <w:rPr>
+          <w:rFonts w:ascii="Consolas" w:hAnsi="Consolas" w:cs="Consolas"/>
+          <w:color w:val="008080"/>
+          <w:sz w:val="20"/>
+          <w:szCs w:val="20"/>
+        </w:rPr>
+        <w:t>?&gt;</w:t>
+      </w:r>
+    </w:p>
+    <w:p>
+      <w:pPr>
+        <w:autoSpaceDE w:val="0"/>
+        <w:autoSpaceDN w:val="0"/>
+        <w:adjustRightInd w:val="0"/>
+        <w:spacing w:after="0" w:line="240" w:lineRule="auto"/>
+        <w:rPr>
+          <w:rFonts w:ascii="Consolas" w:hAnsi="Consolas" w:cs="Consolas"/>
+          <w:sz w:val="20"/>
+          <w:szCs w:val="20"/>
+        </w:rPr>
+      </w:pPr>
+      <w:r>
+        <w:rPr>
+          <w:rFonts w:ascii="Consolas" w:hAnsi="Consolas" w:cs="Consolas"/>
+          <w:color w:val="008080"/>
+          <w:sz w:val="20"/>
+          <w:szCs w:val="20"/>
+        </w:rPr>
+        <w:t>&lt;</w:t>
+      </w:r>
+      <w:r>
+        <w:rPr>
+          <w:rFonts w:ascii="Consolas" w:hAnsi="Consolas" w:cs="Consolas"/>
+          <w:color w:val="3F7F7F"/>
+          <w:sz w:val="20"/>
+          <w:szCs w:val="20"/>
+        </w:rPr>
+        <w:t>beans</w:t>
+      </w:r>
+      <w:r>
+        <w:rPr>
+          <w:rFonts w:ascii="Consolas" w:hAnsi="Consolas" w:cs="Consolas"/>
+          <w:sz w:val="20"/>
+          <w:szCs w:val="20"/>
+        </w:rPr>
+        <w:t xml:space="preserve"> </w:t>
+      </w:r>
+      <w:r>
+        <w:rPr>
+          <w:rFonts w:ascii="Consolas" w:hAnsi="Consolas" w:cs="Consolas"/>
+          <w:color w:val="7F007F"/>
+          <w:sz w:val="20"/>
+          <w:szCs w:val="20"/>
+        </w:rPr>
+        <w:t>xmlns</w:t>
+      </w:r>
+      <w:r>
+        <w:rPr>
+          <w:rFonts w:ascii="Consolas" w:hAnsi="Consolas" w:cs="Consolas"/>
+          <w:color w:val="000000"/>
+          <w:sz w:val="20"/>
+          <w:szCs w:val="20"/>
+        </w:rPr>
+        <w:t>=</w:t>
+      </w:r>
+      <w:r>
+        <w:rPr>
+          <w:rFonts w:ascii="Consolas" w:hAnsi="Consolas" w:cs="Consolas"/>
+          <w:i/>
+          <w:iCs/>
+          <w:color w:val="2A00FF"/>
+          <w:sz w:val="20"/>
+          <w:szCs w:val="20"/>
+        </w:rPr>
+        <w:t>"http://www.springframework.org/schema/beans"</w:t>
+      </w:r>
+    </w:p>
+    <w:p>
+      <w:pPr>
+        <w:autoSpaceDE w:val="0"/>
+        <w:autoSpaceDN w:val="0"/>
+        <w:adjustRightInd w:val="0"/>
+        <w:spacing w:after="0" w:line="240" w:lineRule="auto"/>
+        <w:rPr>
+          <w:rFonts w:ascii="Consolas" w:hAnsi="Consolas" w:cs="Consolas"/>
+          <w:sz w:val="20"/>
+          <w:szCs w:val="20"/>
+        </w:rPr>
+      </w:pPr>
+      <w:r>
+        <w:rPr>
+          <w:rFonts w:ascii="Consolas" w:hAnsi="Consolas" w:cs="Consolas"/>
+          <w:sz w:val="20"/>
+          <w:szCs w:val="20"/>
+        </w:rPr>
+        <w:tab/>
+      </w:r>
+      <w:r>
+        <w:rPr>
+          <w:rFonts w:ascii="Consolas" w:hAnsi="Consolas" w:cs="Consolas"/>
+          <w:color w:val="7F007F"/>
+          <w:sz w:val="20"/>
+          <w:szCs w:val="20"/>
+        </w:rPr>
+        <w:t>xmlns:xsi</w:t>
+      </w:r>
+      <w:r>
+        <w:rPr>
+          <w:rFonts w:ascii="Consolas" w:hAnsi="Consolas" w:cs="Consolas"/>
+          <w:color w:val="000000"/>
+          <w:sz w:val="20"/>
+          <w:szCs w:val="20"/>
+        </w:rPr>
+        <w:t>=</w:t>
+      </w:r>
+      <w:r>
+        <w:rPr>
+          <w:rFonts w:ascii="Consolas" w:hAnsi="Consolas" w:cs="Consolas"/>
+          <w:i/>
+          <w:iCs/>
+          <w:color w:val="2A00FF"/>
+          <w:sz w:val="20"/>
+          <w:szCs w:val="20"/>
+        </w:rPr>
+        <w:t>"http://www.w3.org/2001/XMLSchema-instance"</w:t>
+      </w:r>
+    </w:p>
+    <w:p>
+      <w:pPr>
+        <w:autoSpaceDE w:val="0"/>
+        <w:autoSpaceDN w:val="0"/>
+        <w:adjustRightInd w:val="0"/>
+        <w:spacing w:after="0" w:line="240" w:lineRule="auto"/>
+        <w:rPr>
+          <w:rFonts w:ascii="Consolas" w:hAnsi="Consolas" w:cs="Consolas"/>
+          <w:sz w:val="20"/>
+          <w:szCs w:val="20"/>
+        </w:rPr>
+      </w:pPr>
+      <w:r>
+        <w:rPr>
+          <w:rFonts w:ascii="Consolas" w:hAnsi="Consolas" w:cs="Consolas"/>
+          <w:sz w:val="20"/>
+          <w:szCs w:val="20"/>
+        </w:rPr>
+        <w:tab/>
+      </w:r>
+      <w:r>
+        <w:rPr>
+          <w:rFonts w:ascii="Consolas" w:hAnsi="Consolas" w:cs="Consolas"/>
+          <w:color w:val="7F007F"/>
+          <w:sz w:val="20"/>
+          <w:szCs w:val="20"/>
+        </w:rPr>
+        <w:t>xmlns:context</w:t>
+      </w:r>
+      <w:r>
+        <w:rPr>
+          <w:rFonts w:ascii="Consolas" w:hAnsi="Consolas" w:cs="Consolas"/>
+          <w:color w:val="000000"/>
+          <w:sz w:val="20"/>
+          <w:szCs w:val="20"/>
+        </w:rPr>
+        <w:t>=</w:t>
+      </w:r>
+      <w:r>
+        <w:rPr>
+          <w:rFonts w:ascii="Consolas" w:hAnsi="Consolas" w:cs="Consolas"/>
+          <w:i/>
+          <w:iCs/>
+          <w:color w:val="2A00FF"/>
+          <w:sz w:val="20"/>
+          <w:szCs w:val="20"/>
+        </w:rPr>
+        <w:t>"http://www.springframework.org/schema/context"</w:t>
+      </w:r>
+    </w:p>
+    <w:p>
+      <w:pPr>
+        <w:autoSpaceDE w:val="0"/>
+        <w:autoSpaceDN w:val="0"/>
+        <w:adjustRightInd w:val="0"/>
+        <w:spacing w:after="0" w:line="240" w:lineRule="auto"/>
+        <w:rPr>
+          <w:rFonts w:ascii="Consolas" w:hAnsi="Consolas" w:cs="Consolas"/>
+          <w:sz w:val="20"/>
+          <w:szCs w:val="20"/>
+        </w:rPr>
+      </w:pPr>
+      <w:r>
+        <w:rPr>
+          <w:rFonts w:ascii="Consolas" w:hAnsi="Consolas" w:cs="Consolas"/>
+          <w:sz w:val="20"/>
+          <w:szCs w:val="20"/>
+        </w:rPr>
+        <w:tab/>
+      </w:r>
+      <w:r>
+        <w:rPr>
+          <w:rFonts w:ascii="Consolas" w:hAnsi="Consolas" w:cs="Consolas"/>
+          <w:color w:val="7F007F"/>
+          <w:sz w:val="20"/>
+          <w:szCs w:val="20"/>
+        </w:rPr>
+        <w:t>xmlns:mvc</w:t>
+      </w:r>
+      <w:r>
+        <w:rPr>
+          <w:rFonts w:ascii="Consolas" w:hAnsi="Consolas" w:cs="Consolas"/>
+          <w:color w:val="000000"/>
+          <w:sz w:val="20"/>
+          <w:szCs w:val="20"/>
+        </w:rPr>
+        <w:t>=</w:t>
+      </w:r>
+      <w:r>
+        <w:rPr>
+          <w:rFonts w:ascii="Consolas" w:hAnsi="Consolas" w:cs="Consolas"/>
+          <w:i/>
+          <w:iCs/>
+          <w:color w:val="2A00FF"/>
+          <w:sz w:val="20"/>
+          <w:szCs w:val="20"/>
+        </w:rPr>
+        <w:t>"http://www.springframework.org/schema/mvc"</w:t>
+      </w:r>
+    </w:p>
+    <w:p>
+      <w:pPr>
+        <w:autoSpaceDE w:val="0"/>
+        <w:autoSpaceDN w:val="0"/>
+        <w:adjustRightInd w:val="0"/>
+        <w:spacing w:after="0" w:line="240" w:lineRule="auto"/>
+        <w:rPr>
+          <w:rFonts w:ascii="Consolas" w:hAnsi="Consolas" w:cs="Consolas"/>
+          <w:sz w:val="20"/>
+          <w:szCs w:val="20"/>
+        </w:rPr>
+      </w:pPr>
+      <w:r>
+        <w:rPr>
+          <w:rFonts w:ascii="Consolas" w:hAnsi="Consolas" w:cs="Consolas"/>
+          <w:sz w:val="20"/>
+          <w:szCs w:val="20"/>
+        </w:rPr>
+        <w:tab/>
+      </w:r>
+      <w:r>
+        <w:rPr>
+          <w:rFonts w:ascii="Consolas" w:hAnsi="Consolas" w:cs="Consolas"/>
+          <w:color w:val="7F007F"/>
+          <w:sz w:val="20"/>
+          <w:szCs w:val="20"/>
+        </w:rPr>
+        <w:t>xmlns:p</w:t>
+      </w:r>
+      <w:r>
+        <w:rPr>
+          <w:rFonts w:ascii="Consolas" w:hAnsi="Consolas" w:cs="Consolas"/>
+          <w:color w:val="000000"/>
+          <w:sz w:val="20"/>
+          <w:szCs w:val="20"/>
+        </w:rPr>
+        <w:t>=</w:t>
+      </w:r>
+      <w:r>
+        <w:rPr>
+          <w:rFonts w:ascii="Consolas" w:hAnsi="Consolas" w:cs="Consolas"/>
+          <w:i/>
+          <w:iCs/>
+          <w:color w:val="2A00FF"/>
+          <w:sz w:val="20"/>
+          <w:szCs w:val="20"/>
+        </w:rPr>
+        <w:t>"http://www.springframework.org/schema/p"</w:t>
+      </w:r>
+    </w:p>
+    <w:p>
+      <w:pPr>
+        <w:autoSpaceDE w:val="0"/>
+        <w:autoSpaceDN w:val="0"/>
+        <w:adjustRightInd w:val="0"/>
+        <w:spacing w:after="0" w:line="240" w:lineRule="auto"/>
+        <w:rPr>
+          <w:rFonts w:ascii="Consolas" w:hAnsi="Consolas" w:cs="Consolas"/>
+          <w:sz w:val="20"/>
+          <w:szCs w:val="20"/>
+        </w:rPr>
+      </w:pPr>
+      <w:r>
+        <w:rPr>
+          <w:rFonts w:ascii="Consolas" w:hAnsi="Consolas" w:cs="Consolas"/>
+          <w:sz w:val="20"/>
+          <w:szCs w:val="20"/>
+        </w:rPr>
+        <w:tab/>
+      </w:r>
+      <w:r>
+        <w:rPr>
+          <w:rFonts w:ascii="Consolas" w:hAnsi="Consolas" w:cs="Consolas"/>
+          <w:color w:val="7F007F"/>
+          <w:sz w:val="20"/>
+          <w:szCs w:val="20"/>
+        </w:rPr>
+        <w:t>xsi:schemaLocation</w:t>
+      </w:r>
+      <w:r>
+        <w:rPr>
+          <w:rFonts w:ascii="Consolas" w:hAnsi="Consolas" w:cs="Consolas"/>
+          <w:color w:val="000000"/>
+          <w:sz w:val="20"/>
+          <w:szCs w:val="20"/>
+        </w:rPr>
+        <w:t>=</w:t>
+      </w:r>
+      <w:r>
+        <w:rPr>
+          <w:rFonts w:ascii="Consolas" w:hAnsi="Consolas" w:cs="Consolas"/>
+          <w:i/>
+          <w:iCs/>
+          <w:color w:val="2A00FF"/>
+          <w:sz w:val="20"/>
+          <w:szCs w:val="20"/>
+        </w:rPr>
+        <w:t>"http://www.springframework.org/schema/mvc http://www.springframework.org/schema/mvc/spring-mvc-3.2.xsd</w:t>
+      </w:r>
+    </w:p>
+    <w:p>
+      <w:pPr>
+        <w:autoSpaceDE w:val="0"/>
+        <w:autoSpaceDN w:val="0"/>
+        <w:adjustRightInd w:val="0"/>
+        <w:spacing w:after="0" w:line="240" w:lineRule="auto"/>
+        <w:rPr>
+          <w:rFonts w:ascii="Consolas" w:hAnsi="Consolas" w:cs="Consolas"/>
+          <w:sz w:val="20"/>
+          <w:szCs w:val="20"/>
+        </w:rPr>
+      </w:pPr>
+      <w:r>
+        <w:rPr>
+          <w:rFonts w:ascii="Consolas" w:hAnsi="Consolas" w:cs="Consolas"/>
+          <w:i/>
+          <w:iCs/>
+          <w:color w:val="2A00FF"/>
+          <w:sz w:val="20"/>
+          <w:szCs w:val="20"/>
+        </w:rPr>
+        <w:tab/>
+      </w:r>
+      <w:r>
+        <w:rPr>
+          <w:rFonts w:ascii="Consolas" w:hAnsi="Consolas" w:cs="Consolas"/>
+          <w:i/>
+          <w:iCs/>
+          <w:color w:val="2A00FF"/>
+          <w:sz w:val="20"/>
+          <w:szCs w:val="20"/>
+        </w:rPr>
+        <w:tab/>
+        <w:t>http://www.springframework.org/schema/beans http://www.springframework.org/schema/beans/spring-beans.xsd</w:t>
+      </w:r>
+    </w:p>
+    <w:p>
+      <w:pPr>
+        <w:autoSpaceDE w:val="0"/>
+        <w:autoSpaceDN w:val="0"/>
+        <w:adjustRightInd w:val="0"/>
+        <w:spacing w:after="0" w:line="240" w:lineRule="auto"/>
+        <w:rPr>
+          <w:rFonts w:ascii="Consolas" w:hAnsi="Consolas" w:cs="Consolas"/>
+          <w:sz w:val="20"/>
+          <w:szCs w:val="20"/>
+        </w:rPr>
+      </w:pPr>
+      <w:r>
+        <w:rPr>
+          <w:rFonts w:ascii="Consolas" w:hAnsi="Consolas" w:cs="Consolas"/>
+          <w:i/>
+          <w:iCs/>
+          <w:color w:val="2A00FF"/>
+          <w:sz w:val="20"/>
+          <w:szCs w:val="20"/>
+        </w:rPr>
+        <w:tab/>
+      </w:r>
+      <w:r>
+        <w:rPr>
+          <w:rFonts w:ascii="Consolas" w:hAnsi="Consolas" w:cs="Consolas"/>
+          <w:i/>
+          <w:iCs/>
+          <w:color w:val="2A00FF"/>
+          <w:sz w:val="20"/>
+          <w:szCs w:val="20"/>
+        </w:rPr>
+        <w:tab/>
+        <w:t>http://www.springframework.org/schema/context http://www.springframework.org/schema/context/spring-context-3.2.xsd"</w:t>
+      </w:r>
+      <w:r>
+        <w:rPr>
+          <w:rFonts w:ascii="Consolas" w:hAnsi="Consolas" w:cs="Consolas"/>
+          <w:color w:val="008080"/>
+          <w:sz w:val="20"/>
+          <w:szCs w:val="20"/>
+        </w:rPr>
+        <w:t>&gt;</w:t>
+      </w:r>
+    </w:p>
+    <w:p>
+      <w:pPr>
+        <w:autoSpaceDE w:val="0"/>
+        <w:autoSpaceDN w:val="0"/>
+        <w:adjustRightInd w:val="0"/>
+        <w:spacing w:after="0" w:line="240" w:lineRule="auto"/>
+        <w:rPr>
+          <w:rFonts w:ascii="Consolas" w:hAnsi="Consolas" w:cs="Consolas"/>
+          <w:sz w:val="20"/>
+          <w:szCs w:val="20"/>
+        </w:rPr>
+      </w:pPr>
+    </w:p>
+    <w:p>
+      <w:pPr>
+        <w:autoSpaceDE w:val="0"/>
+        <w:autoSpaceDN w:val="0"/>
+        <w:adjustRightInd w:val="0"/>
+        <w:spacing w:after="0" w:line="240" w:lineRule="auto"/>
+        <w:rPr>
+          <w:rFonts w:ascii="Consolas" w:hAnsi="Consolas" w:cs="Consolas"/>
+          <w:sz w:val="20"/>
+          <w:szCs w:val="20"/>
+        </w:rPr>
+      </w:pPr>
+      <w:r>
+        <w:rPr>
+          <w:rFonts w:ascii="Consolas" w:hAnsi="Consolas" w:cs="Consolas"/>
+          <w:color w:val="000000"/>
+          <w:sz w:val="20"/>
+          <w:szCs w:val="20"/>
+        </w:rPr>
+        <w:tab/>
+      </w:r>
+      <w:r>
+        <w:rPr>
+          <w:rFonts w:ascii="Consolas" w:hAnsi="Consolas" w:cs="Consolas"/>
+          <w:color w:val="008080"/>
+          <w:sz w:val="20"/>
+          <w:szCs w:val="20"/>
+        </w:rPr>
+        <w:t>&lt;</w:t>
+      </w:r>
+      <w:r>
+        <w:rPr>
+          <w:rFonts w:ascii="Consolas" w:hAnsi="Consolas" w:cs="Consolas"/>
+          <w:color w:val="3F7F7F"/>
+          <w:sz w:val="20"/>
+          <w:szCs w:val="20"/>
+        </w:rPr>
+        <w:t>mvc:annotation-driven</w:t>
+      </w:r>
+      <w:r>
+        <w:rPr>
+          <w:rFonts w:ascii="Consolas" w:hAnsi="Consolas" w:cs="Consolas"/>
+          <w:color w:val="008080"/>
+          <w:sz w:val="20"/>
+          <w:szCs w:val="20"/>
+        </w:rPr>
+        <w:t>/&gt;</w:t>
+      </w:r>
+    </w:p>
+    <w:p>
+      <w:pPr>
+        <w:autoSpaceDE w:val="0"/>
+        <w:autoSpaceDN w:val="0"/>
+        <w:adjustRightInd w:val="0"/>
+        <w:spacing w:after="0" w:line="240" w:lineRule="auto"/>
+        <w:rPr>
+          <w:rFonts w:ascii="Consolas" w:hAnsi="Consolas" w:cs="Consolas"/>
+          <w:sz w:val="20"/>
+          <w:szCs w:val="20"/>
+        </w:rPr>
+      </w:pPr>
+      <w:r>
+        <w:rPr>
+          <w:rFonts w:ascii="Consolas" w:hAnsi="Consolas" w:cs="Consolas"/>
+          <w:color w:val="000000"/>
+          <w:sz w:val="20"/>
+          <w:szCs w:val="20"/>
+        </w:rPr>
+        <w:tab/>
+      </w:r>
+      <w:r>
+        <w:rPr>
+          <w:rFonts w:ascii="Consolas" w:hAnsi="Consolas" w:cs="Consolas"/>
+          <w:color w:val="008080"/>
+          <w:sz w:val="20"/>
+          <w:szCs w:val="20"/>
+        </w:rPr>
+        <w:t>&lt;</w:t>
+      </w:r>
+      <w:r>
+        <w:rPr>
+          <w:rFonts w:ascii="Consolas" w:hAnsi="Consolas" w:cs="Consolas"/>
+          <w:color w:val="3F7F7F"/>
+          <w:sz w:val="20"/>
+          <w:szCs w:val="20"/>
+        </w:rPr>
+        <w:t>context:component-scan</w:t>
+      </w:r>
+      <w:r>
+        <w:rPr>
+          <w:rFonts w:ascii="Consolas" w:hAnsi="Consolas" w:cs="Consolas"/>
+          <w:sz w:val="20"/>
+          <w:szCs w:val="20"/>
+        </w:rPr>
+        <w:t xml:space="preserve"> </w:t>
+      </w:r>
+      <w:r>
+        <w:rPr>
+          <w:rFonts w:ascii="Consolas" w:hAnsi="Consolas" w:cs="Consolas"/>
+          <w:color w:val="7F007F"/>
+          <w:sz w:val="20"/>
+          <w:szCs w:val="20"/>
+        </w:rPr>
+        <w:t>base-package</w:t>
+      </w:r>
+      <w:r>
+        <w:rPr>
+          <w:rFonts w:ascii="Consolas" w:hAnsi="Consolas" w:cs="Consolas"/>
+          <w:color w:val="000000"/>
+          <w:sz w:val="20"/>
+          <w:szCs w:val="20"/>
+        </w:rPr>
+        <w:t>=</w:t>
+      </w:r>
+      <w:r>
+        <w:rPr>
+          <w:rFonts w:ascii="Consolas" w:hAnsi="Consolas" w:cs="Consolas"/>
+          <w:i/>
+          <w:iCs/>
+          <w:color w:val="2A00FF"/>
+          <w:sz w:val="20"/>
+          <w:szCs w:val="20"/>
+        </w:rPr>
+        <w:t>"com.pluralsight.controller"</w:t>
+      </w:r>
+      <w:r>
+        <w:rPr>
+          <w:rFonts w:ascii="Consolas" w:hAnsi="Consolas" w:cs="Consolas"/>
+          <w:color w:val="008080"/>
+          <w:sz w:val="20"/>
+          <w:szCs w:val="20"/>
+        </w:rPr>
+        <w:t>/&gt;</w:t>
+      </w:r>
+    </w:p>
+    <w:p>
+      <w:pPr>
+        <w:autoSpaceDE w:val="0"/>
+        <w:autoSpaceDN w:val="0"/>
+        <w:adjustRightInd w:val="0"/>
+        <w:spacing w:after="0" w:line="240" w:lineRule="auto"/>
+        <w:rPr>
+          <w:rFonts w:ascii="Consolas" w:hAnsi="Consolas" w:cs="Consolas"/>
+          <w:sz w:val="20"/>
+          <w:szCs w:val="20"/>
+        </w:rPr>
+      </w:pPr>
+    </w:p>
+    <w:p>
+      <w:pPr>
+        <w:autoSpaceDE w:val="0"/>
+        <w:autoSpaceDN w:val="0"/>
+        <w:adjustRightInd w:val="0"/>
+        <w:spacing w:after="0" w:line="240" w:lineRule="auto"/>
+        <w:rPr>
+          <w:rFonts w:ascii="Consolas" w:hAnsi="Consolas" w:cs="Consolas"/>
+          <w:sz w:val="20"/>
+          <w:szCs w:val="20"/>
+        </w:rPr>
+      </w:pPr>
+    </w:p>
+    <w:p>
+      <w:pPr>
+        <w:autoSpaceDE w:val="0"/>
+        <w:autoSpaceDN w:val="0"/>
+        <w:adjustRightInd w:val="0"/>
+        <w:spacing w:after="0" w:line="240" w:lineRule="auto"/>
+        <w:rPr>
+          <w:rFonts w:ascii="Consolas" w:hAnsi="Consolas" w:cs="Consolas"/>
+          <w:sz w:val="20"/>
+          <w:szCs w:val="20"/>
+        </w:rPr>
+      </w:pPr>
+      <w:r>
+        <w:rPr>
+          <w:rFonts w:ascii="Consolas" w:hAnsi="Consolas" w:cs="Consolas"/>
+          <w:color w:val="000000"/>
+          <w:sz w:val="20"/>
+          <w:szCs w:val="20"/>
+        </w:rPr>
+        <w:tab/>
+      </w:r>
+      <w:r>
+        <w:rPr>
+          <w:rFonts w:ascii="Consolas" w:hAnsi="Consolas" w:cs="Consolas"/>
+          <w:color w:val="008080"/>
+          <w:sz w:val="20"/>
+          <w:szCs w:val="20"/>
+        </w:rPr>
+        <w:t>&lt;</w:t>
+      </w:r>
+      <w:r>
+        <w:rPr>
+          <w:rFonts w:ascii="Consolas" w:hAnsi="Consolas" w:cs="Consolas"/>
+          <w:color w:val="3F7F7F"/>
+          <w:sz w:val="20"/>
+          <w:szCs w:val="20"/>
+        </w:rPr>
+        <w:t>bean</w:t>
+      </w:r>
+      <w:r>
+        <w:rPr>
+          <w:rFonts w:ascii="Consolas" w:hAnsi="Consolas" w:cs="Consolas"/>
+          <w:sz w:val="20"/>
+          <w:szCs w:val="20"/>
+        </w:rPr>
+        <w:t xml:space="preserve"> </w:t>
+      </w:r>
+      <w:r>
+        <w:rPr>
+          <w:rFonts w:ascii="Consolas" w:hAnsi="Consolas" w:cs="Consolas"/>
+          <w:color w:val="7F007F"/>
+          <w:sz w:val="20"/>
+          <w:szCs w:val="20"/>
+        </w:rPr>
+        <w:t>class</w:t>
+      </w:r>
+      <w:r>
+        <w:rPr>
+          <w:rFonts w:ascii="Consolas" w:hAnsi="Consolas" w:cs="Consolas"/>
+          <w:color w:val="000000"/>
+          <w:sz w:val="20"/>
+          <w:szCs w:val="20"/>
+        </w:rPr>
+        <w:t>=</w:t>
+      </w:r>
+      <w:r>
+        <w:rPr>
+          <w:rFonts w:ascii="Consolas" w:hAnsi="Consolas" w:cs="Consolas"/>
+          <w:i/>
+          <w:iCs/>
+          <w:color w:val="2A00FF"/>
+          <w:sz w:val="20"/>
+          <w:szCs w:val="20"/>
+        </w:rPr>
+        <w:t>"org.springframework.web.servlet.view.InternalResourceViewResolver"</w:t>
+      </w:r>
+      <w:r>
+        <w:rPr>
+          <w:rFonts w:ascii="Consolas" w:hAnsi="Consolas" w:cs="Consolas"/>
+          <w:color w:val="008080"/>
+          <w:sz w:val="20"/>
+          <w:szCs w:val="20"/>
+        </w:rPr>
+        <w:t>&gt;</w:t>
+      </w:r>
+    </w:p>
+    <w:p>
+      <w:pPr>
+        <w:autoSpaceDE w:val="0"/>
+        <w:autoSpaceDN w:val="0"/>
+        <w:adjustRightInd w:val="0"/>
+        <w:spacing w:after="0" w:line="240" w:lineRule="auto"/>
+        <w:rPr>
+          <w:rFonts w:ascii="Consolas" w:hAnsi="Consolas" w:cs="Consolas"/>
+          <w:sz w:val="20"/>
+          <w:szCs w:val="20"/>
+        </w:rPr>
+      </w:pPr>
+      <w:r>
+        <w:rPr>
+          <w:rFonts w:ascii="Consolas" w:hAnsi="Consolas" w:cs="Consolas"/>
+          <w:color w:val="000000"/>
+          <w:sz w:val="20"/>
+          <w:szCs w:val="20"/>
+        </w:rPr>
+        <w:tab/>
+      </w:r>
+      <w:r>
+        <w:rPr>
+          <w:rFonts w:ascii="Consolas" w:hAnsi="Consolas" w:cs="Consolas"/>
+          <w:color w:val="000000"/>
+          <w:sz w:val="20"/>
+          <w:szCs w:val="20"/>
+        </w:rPr>
+        <w:tab/>
+      </w:r>
+      <w:r>
+        <w:rPr>
+          <w:rFonts w:ascii="Consolas" w:hAnsi="Consolas" w:cs="Consolas"/>
+          <w:color w:val="008080"/>
+          <w:sz w:val="20"/>
+          <w:szCs w:val="20"/>
+        </w:rPr>
+        <w:t>&lt;</w:t>
+      </w:r>
+      <w:r>
+        <w:rPr>
+          <w:rFonts w:ascii="Consolas" w:hAnsi="Consolas" w:cs="Consolas"/>
+          <w:color w:val="3F7F7F"/>
+          <w:sz w:val="20"/>
+          <w:szCs w:val="20"/>
+        </w:rPr>
+        <w:t>property</w:t>
+      </w:r>
+      <w:r>
+        <w:rPr>
+          <w:rFonts w:ascii="Consolas" w:hAnsi="Consolas" w:cs="Consolas"/>
+          <w:sz w:val="20"/>
+          <w:szCs w:val="20"/>
+        </w:rPr>
+        <w:t xml:space="preserve"> </w:t>
+      </w:r>
+      <w:r>
+        <w:rPr>
+          <w:rFonts w:ascii="Consolas" w:hAnsi="Consolas" w:cs="Consolas"/>
+          <w:color w:val="7F007F"/>
+          <w:sz w:val="20"/>
+          <w:szCs w:val="20"/>
+        </w:rPr>
+        <w:t>name</w:t>
+      </w:r>
+      <w:r>
+        <w:rPr>
+          <w:rFonts w:ascii="Consolas" w:hAnsi="Consolas" w:cs="Consolas"/>
+          <w:color w:val="000000"/>
+          <w:sz w:val="20"/>
+          <w:szCs w:val="20"/>
+        </w:rPr>
+        <w:t>=</w:t>
+      </w:r>
+      <w:r>
+        <w:rPr>
+          <w:rFonts w:ascii="Consolas" w:hAnsi="Consolas" w:cs="Consolas"/>
+          <w:i/>
+          <w:iCs/>
+          <w:color w:val="2A00FF"/>
+          <w:sz w:val="20"/>
+          <w:szCs w:val="20"/>
+        </w:rPr>
+        <w:t>"prefix"</w:t>
+      </w:r>
+      <w:r>
+        <w:rPr>
+          <w:rFonts w:ascii="Consolas" w:hAnsi="Consolas" w:cs="Consolas"/>
+          <w:sz w:val="20"/>
+          <w:szCs w:val="20"/>
+        </w:rPr>
+        <w:t xml:space="preserve"> </w:t>
+      </w:r>
+      <w:r>
+        <w:rPr>
+          <w:rFonts w:ascii="Consolas" w:hAnsi="Consolas" w:cs="Consolas"/>
+          <w:color w:val="7F007F"/>
+          <w:sz w:val="20"/>
+          <w:szCs w:val="20"/>
+        </w:rPr>
+        <w:t>value</w:t>
+      </w:r>
+      <w:r>
+        <w:rPr>
+          <w:rFonts w:ascii="Consolas" w:hAnsi="Consolas" w:cs="Consolas"/>
+          <w:color w:val="000000"/>
+          <w:sz w:val="20"/>
+          <w:szCs w:val="20"/>
+        </w:rPr>
+        <w:t>=</w:t>
+      </w:r>
+      <w:r>
+        <w:rPr>
+          <w:rFonts w:ascii="Consolas" w:hAnsi="Consolas" w:cs="Consolas"/>
+          <w:i/>
+          <w:iCs/>
+          <w:color w:val="2A00FF"/>
+          <w:sz w:val="20"/>
+          <w:szCs w:val="20"/>
+        </w:rPr>
+        <w:t>"/WEB-INF/jsp/"</w:t>
+      </w:r>
+      <w:r>
+        <w:rPr>
+          <w:rFonts w:ascii="Consolas" w:hAnsi="Consolas" w:cs="Consolas"/>
+          <w:color w:val="008080"/>
+          <w:sz w:val="20"/>
+          <w:szCs w:val="20"/>
+        </w:rPr>
+        <w:t>/&gt;</w:t>
+      </w:r>
+    </w:p>
+    <w:p>
+      <w:pPr>
+        <w:autoSpaceDE w:val="0"/>
+        <w:autoSpaceDN w:val="0"/>
+        <w:adjustRightInd w:val="0"/>
+        <w:spacing w:after="0" w:line="240" w:lineRule="auto"/>
+        <w:rPr>
+          <w:rFonts w:ascii="Consolas" w:hAnsi="Consolas" w:cs="Consolas"/>
+          <w:sz w:val="20"/>
+          <w:szCs w:val="20"/>
+        </w:rPr>
+      </w:pPr>
+      <w:r>
+        <w:rPr>
+          <w:rFonts w:ascii="Consolas" w:hAnsi="Consolas" w:cs="Consolas"/>
+          <w:color w:val="000000"/>
+          <w:sz w:val="20"/>
+          <w:szCs w:val="20"/>
+        </w:rPr>
+        <w:tab/>
+      </w:r>
+      <w:r>
+        <w:rPr>
+          <w:rFonts w:ascii="Consolas" w:hAnsi="Consolas" w:cs="Consolas"/>
+          <w:color w:val="000000"/>
+          <w:sz w:val="20"/>
+          <w:szCs w:val="20"/>
+        </w:rPr>
+        <w:tab/>
+      </w:r>
+      <w:r>
+        <w:rPr>
+          <w:rFonts w:ascii="Consolas" w:hAnsi="Consolas" w:cs="Consolas"/>
+          <w:color w:val="008080"/>
+          <w:sz w:val="20"/>
+          <w:szCs w:val="20"/>
+        </w:rPr>
+        <w:t>&lt;</w:t>
+      </w:r>
+      <w:r>
+        <w:rPr>
+          <w:rFonts w:ascii="Consolas" w:hAnsi="Consolas" w:cs="Consolas"/>
+          <w:color w:val="3F7F7F"/>
+          <w:sz w:val="20"/>
+          <w:szCs w:val="20"/>
+        </w:rPr>
+        <w:t>property</w:t>
+      </w:r>
+      <w:r>
+        <w:rPr>
+          <w:rFonts w:ascii="Consolas" w:hAnsi="Consolas" w:cs="Consolas"/>
+          <w:sz w:val="20"/>
+          <w:szCs w:val="20"/>
+        </w:rPr>
+        <w:t xml:space="preserve"> </w:t>
+      </w:r>
+      <w:r>
+        <w:rPr>
+          <w:rFonts w:ascii="Consolas" w:hAnsi="Consolas" w:cs="Consolas"/>
+          <w:color w:val="7F007F"/>
+          <w:sz w:val="20"/>
+          <w:szCs w:val="20"/>
+        </w:rPr>
+        <w:t>name</w:t>
+      </w:r>
+      <w:r>
+        <w:rPr>
+          <w:rFonts w:ascii="Consolas" w:hAnsi="Consolas" w:cs="Consolas"/>
+          <w:color w:val="000000"/>
+          <w:sz w:val="20"/>
+          <w:szCs w:val="20"/>
+        </w:rPr>
+        <w:t>=</w:t>
+      </w:r>
+      <w:r>
+        <w:rPr>
+          <w:rFonts w:ascii="Consolas" w:hAnsi="Consolas" w:cs="Consolas"/>
+          <w:i/>
+          <w:iCs/>
+          <w:color w:val="2A00FF"/>
+          <w:sz w:val="20"/>
+          <w:szCs w:val="20"/>
+        </w:rPr>
+        <w:t>"suffix"</w:t>
+      </w:r>
+      <w:r>
+        <w:rPr>
+          <w:rFonts w:ascii="Consolas" w:hAnsi="Consolas" w:cs="Consolas"/>
+          <w:sz w:val="20"/>
+          <w:szCs w:val="20"/>
+        </w:rPr>
+        <w:t xml:space="preserve"> </w:t>
+      </w:r>
+      <w:r>
+        <w:rPr>
+          <w:rFonts w:ascii="Consolas" w:hAnsi="Consolas" w:cs="Consolas"/>
+          <w:color w:val="7F007F"/>
+          <w:sz w:val="20"/>
+          <w:szCs w:val="20"/>
+        </w:rPr>
+        <w:t>value</w:t>
+      </w:r>
+      <w:r>
+        <w:rPr>
+          <w:rFonts w:ascii="Consolas" w:hAnsi="Consolas" w:cs="Consolas"/>
+          <w:color w:val="000000"/>
+          <w:sz w:val="20"/>
+          <w:szCs w:val="20"/>
+        </w:rPr>
+        <w:t>=</w:t>
+      </w:r>
+      <w:r>
+        <w:rPr>
+          <w:rFonts w:ascii="Consolas" w:hAnsi="Consolas" w:cs="Consolas"/>
+          <w:i/>
+          <w:iCs/>
+          <w:color w:val="2A00FF"/>
+          <w:sz w:val="20"/>
+          <w:szCs w:val="20"/>
+        </w:rPr>
+        <w:t>".jsp"</w:t>
+      </w:r>
+      <w:r>
+        <w:rPr>
+          <w:rFonts w:ascii="Consolas" w:hAnsi="Consolas" w:cs="Consolas"/>
+          <w:color w:val="008080"/>
+          <w:sz w:val="20"/>
+          <w:szCs w:val="20"/>
+        </w:rPr>
+        <w:t>/&gt;</w:t>
+      </w:r>
+    </w:p>
+    <w:p>
+      <w:pPr>
+        <w:autoSpaceDE w:val="0"/>
+        <w:autoSpaceDN w:val="0"/>
+        <w:adjustRightInd w:val="0"/>
+        <w:spacing w:after="0" w:line="240" w:lineRule="auto"/>
+        <w:rPr>
+          <w:rFonts w:ascii="Consolas" w:hAnsi="Consolas" w:cs="Consolas"/>
+          <w:sz w:val="20"/>
+          <w:szCs w:val="20"/>
+        </w:rPr>
+      </w:pPr>
+      <w:r>
+        <w:rPr>
+          <w:rFonts w:ascii="Consolas" w:hAnsi="Consolas" w:cs="Consolas"/>
+          <w:color w:val="000000"/>
+          <w:sz w:val="20"/>
+          <w:szCs w:val="20"/>
+        </w:rPr>
+        <w:tab/>
+      </w:r>
+      <w:r>
+        <w:rPr>
+          <w:rFonts w:ascii="Consolas" w:hAnsi="Consolas" w:cs="Consolas"/>
+          <w:color w:val="008080"/>
+          <w:sz w:val="20"/>
+          <w:szCs w:val="20"/>
+        </w:rPr>
+        <w:t>&lt;/</w:t>
+      </w:r>
+      <w:r>
+        <w:rPr>
+          <w:rFonts w:ascii="Consolas" w:hAnsi="Consolas" w:cs="Consolas"/>
+          <w:color w:val="3F7F7F"/>
+          <w:sz w:val="20"/>
+          <w:szCs w:val="20"/>
+        </w:rPr>
+        <w:t>bean</w:t>
+      </w:r>
+      <w:r>
+        <w:rPr>
+          <w:rFonts w:ascii="Consolas" w:hAnsi="Consolas" w:cs="Consolas"/>
+          <w:color w:val="008080"/>
+          <w:sz w:val="20"/>
+          <w:szCs w:val="20"/>
+        </w:rPr>
+        <w:t>&gt;</w:t>
+      </w:r>
+    </w:p>
+    <w:p>
+      <w:pPr>
+        <w:autoSpaceDE w:val="0"/>
+        <w:autoSpaceDN w:val="0"/>
+        <w:adjustRightInd w:val="0"/>
+        <w:spacing w:after="0" w:line="240" w:lineRule="auto"/>
+        <w:rPr>
+          <w:rFonts w:ascii="Consolas" w:hAnsi="Consolas" w:cs="Consolas"/>
+          <w:sz w:val="20"/>
+          <w:szCs w:val="20"/>
+        </w:rPr>
+      </w:pPr>
+      <w:r>
+        <w:rPr>
+          <w:rFonts w:ascii="Consolas" w:hAnsi="Consolas" w:cs="Consolas"/>
+          <w:color w:val="000000"/>
+          <w:sz w:val="20"/>
+          <w:szCs w:val="20"/>
+        </w:rPr>
+        <w:tab/>
+        <w:t xml:space="preserve"> </w:t>
+      </w:r>
+    </w:p>
+    <w:p>
+      <w:pPr>
+        <w:autoSpaceDE w:val="0"/>
+        <w:autoSpaceDN w:val="0"/>
+        <w:adjustRightInd w:val="0"/>
+        <w:spacing w:after="0" w:line="240" w:lineRule="auto"/>
+        <w:rPr>
+          <w:rFonts w:ascii="Consolas" w:hAnsi="Consolas" w:cs="Consolas"/>
+          <w:sz w:val="20"/>
+          <w:szCs w:val="20"/>
+        </w:rPr>
+      </w:pPr>
+      <w:r>
+        <w:rPr>
+          <w:rFonts w:ascii="Consolas" w:hAnsi="Consolas" w:cs="Consolas"/>
+          <w:color w:val="000000"/>
+          <w:sz w:val="20"/>
+          <w:szCs w:val="20"/>
+        </w:rPr>
+        <w:tab/>
+        <w:t xml:space="preserve"> </w:t>
+      </w:r>
+    </w:p>
+    <w:p>
+      <w:pPr>
+        <w:autoSpaceDE w:val="0"/>
+        <w:autoSpaceDN w:val="0"/>
+        <w:adjustRightInd w:val="0"/>
+        <w:spacing w:after="0" w:line="240" w:lineRule="auto"/>
+        <w:rPr>
+          <w:rFonts w:ascii="Consolas" w:hAnsi="Consolas" w:cs="Consolas"/>
+          <w:sz w:val="20"/>
+          <w:szCs w:val="20"/>
+        </w:rPr>
+      </w:pPr>
+      <w:r>
+        <w:rPr>
+          <w:rFonts w:ascii="Consolas" w:hAnsi="Consolas" w:cs="Consolas"/>
+          <w:color w:val="000000"/>
+          <w:sz w:val="20"/>
+          <w:szCs w:val="20"/>
+        </w:rPr>
+        <w:tab/>
+        <w:t xml:space="preserve"> </w:t>
+      </w:r>
+      <w:r>
+        <w:rPr>
+          <w:rFonts w:ascii="Consolas" w:hAnsi="Consolas" w:cs="Consolas"/>
+          <w:color w:val="3F5FBF"/>
+          <w:sz w:val="20"/>
+          <w:szCs w:val="20"/>
+        </w:rPr>
+        <w:t xml:space="preserve">&lt;!--  </w:t>
+      </w:r>
+    </w:p>
+    <w:p>
+      <w:pPr>
+        <w:autoSpaceDE w:val="0"/>
+        <w:autoSpaceDN w:val="0"/>
+        <w:adjustRightInd w:val="0"/>
+        <w:spacing w:after="0" w:line="240" w:lineRule="auto"/>
+        <w:rPr>
+          <w:rFonts w:ascii="Consolas" w:hAnsi="Consolas" w:cs="Consolas"/>
+          <w:sz w:val="20"/>
+          <w:szCs w:val="20"/>
+        </w:rPr>
+      </w:pPr>
+      <w:r>
+        <w:rPr>
+          <w:rFonts w:ascii="Consolas" w:hAnsi="Consolas" w:cs="Consolas"/>
+          <w:color w:val="3F5FBF"/>
+          <w:sz w:val="20"/>
+          <w:szCs w:val="20"/>
+        </w:rPr>
+        <w:tab/>
+        <w:t xml:space="preserve"> &lt;bean class="org.springframework.web.servlet.view.InternalResourceViewResolver" </w:t>
+      </w:r>
+    </w:p>
+    <w:p>
+      <w:pPr>
+        <w:autoSpaceDE w:val="0"/>
+        <w:autoSpaceDN w:val="0"/>
+        <w:adjustRightInd w:val="0"/>
+        <w:spacing w:after="0" w:line="240" w:lineRule="auto"/>
+        <w:rPr>
+          <w:rFonts w:ascii="Consolas" w:hAnsi="Consolas" w:cs="Consolas"/>
+          <w:sz w:val="20"/>
+          <w:szCs w:val="20"/>
+        </w:rPr>
+      </w:pPr>
+      <w:r>
+        <w:rPr>
+          <w:rFonts w:ascii="Consolas" w:hAnsi="Consolas" w:cs="Consolas"/>
+          <w:color w:val="3F5FBF"/>
+          <w:sz w:val="20"/>
+          <w:szCs w:val="20"/>
+        </w:rPr>
+        <w:tab/>
+        <w:t xml:space="preserve"> p:prefix="/WEB-INF/</w:t>
+      </w:r>
+      <w:r>
+        <w:rPr>
+          <w:rFonts w:ascii="Consolas" w:hAnsi="Consolas" w:cs="Consolas"/>
+          <w:color w:val="3F5FBF"/>
+          <w:sz w:val="20"/>
+          <w:szCs w:val="20"/>
+          <w:u w:val="single"/>
+        </w:rPr>
+        <w:t>jsp</w:t>
+      </w:r>
+      <w:r>
+        <w:rPr>
+          <w:rFonts w:ascii="Consolas" w:hAnsi="Consolas" w:cs="Consolas"/>
+          <w:color w:val="3F5FBF"/>
+          <w:sz w:val="20"/>
+          <w:szCs w:val="20"/>
+        </w:rPr>
+        <w:t>/" p:suffix=".</w:t>
+      </w:r>
+      <w:r>
+        <w:rPr>
+          <w:rFonts w:ascii="Consolas" w:hAnsi="Consolas" w:cs="Consolas"/>
+          <w:color w:val="3F5FBF"/>
+          <w:sz w:val="20"/>
+          <w:szCs w:val="20"/>
+          <w:u w:val="single"/>
+        </w:rPr>
+        <w:t>jsp</w:t>
+      </w:r>
+      <w:r>
+        <w:rPr>
+          <w:rFonts w:ascii="Consolas" w:hAnsi="Consolas" w:cs="Consolas"/>
+          <w:color w:val="3F5FBF"/>
+          <w:sz w:val="20"/>
+          <w:szCs w:val="20"/>
+        </w:rPr>
+        <w:t>" /&gt;</w:t>
+      </w:r>
+    </w:p>
+    <w:p>
+      <w:pPr>
+        <w:autoSpaceDE w:val="0"/>
+        <w:autoSpaceDN w:val="0"/>
+        <w:adjustRightInd w:val="0"/>
+        <w:spacing w:after="0" w:line="240" w:lineRule="auto"/>
+        <w:rPr>
+          <w:rFonts w:ascii="Consolas" w:hAnsi="Consolas" w:cs="Consolas"/>
+          <w:sz w:val="20"/>
+          <w:szCs w:val="20"/>
+        </w:rPr>
+      </w:pPr>
+      <w:r>
+        <w:rPr>
+          <w:rFonts w:ascii="Consolas" w:hAnsi="Consolas" w:cs="Consolas"/>
+          <w:color w:val="3F5FBF"/>
+          <w:sz w:val="20"/>
+          <w:szCs w:val="20"/>
+        </w:rPr>
+        <w:tab/>
+        <w:t xml:space="preserve"> --&gt;</w:t>
+      </w:r>
+    </w:p>
+    <w:p>
+      <w:pPr>
+        <w:autoSpaceDE w:val="0"/>
+        <w:autoSpaceDN w:val="0"/>
+        <w:adjustRightInd w:val="0"/>
+        <w:spacing w:after="0" w:line="240" w:lineRule="auto"/>
+        <w:rPr>
+          <w:rFonts w:ascii="Consolas" w:hAnsi="Consolas" w:cs="Consolas"/>
+          <w:sz w:val="20"/>
+          <w:szCs w:val="20"/>
+        </w:rPr>
+      </w:pPr>
+    </w:p>
+    <w:p>
+      <w:pPr>
+        <w:autoSpaceDE w:val="0"/>
+        <w:autoSpaceDN w:val="0"/>
+        <w:adjustRightInd w:val="0"/>
+        <w:spacing w:after="0" w:line="240" w:lineRule="auto"/>
+        <w:rPr>
+          <w:rFonts w:ascii="Consolas" w:hAnsi="Consolas" w:cs="Consolas"/>
+          <w:sz w:val="20"/>
+          <w:szCs w:val="20"/>
+        </w:rPr>
+      </w:pPr>
+      <w:r>
+        <w:rPr>
+          <w:rFonts w:ascii="Consolas" w:hAnsi="Consolas" w:cs="Consolas"/>
+          <w:color w:val="008080"/>
+          <w:sz w:val="20"/>
+          <w:szCs w:val="20"/>
+        </w:rPr>
+        <w:t>&lt;/</w:t>
+      </w:r>
+      <w:r>
+        <w:rPr>
+          <w:rFonts w:ascii="Consolas" w:hAnsi="Consolas" w:cs="Consolas"/>
+          <w:color w:val="3F7F7F"/>
+          <w:sz w:val="20"/>
+          <w:szCs w:val="20"/>
+        </w:rPr>
+        <w:t>beans</w:t>
+      </w:r>
+      <w:r>
+        <w:rPr>
+          <w:rFonts w:ascii="Consolas" w:hAnsi="Consolas" w:cs="Consolas"/>
+          <w:color w:val="008080"/>
+          <w:sz w:val="20"/>
+          <w:szCs w:val="20"/>
+        </w:rPr>
+        <w:t>&gt;</w:t>
+      </w:r>
+    </w:p>
+    <w:p>
+      <w:pPr>
+        <w:autoSpaceDE w:val="0"/>
+        <w:autoSpaceDN w:val="0"/>
+        <w:adjustRightInd w:val="0"/>
+        <w:spacing w:after="0" w:line="240" w:lineRule="auto"/>
+        <w:ind w:left="720"/>
+      </w:pPr>
+    </w:p>
+    <w:p>
+      <w:pPr>
+        <w:autoSpaceDE w:val="0"/>
+        <w:autoSpaceDN w:val="0"/>
+        <w:adjustRightInd w:val="0"/>
+        <w:spacing w:after="0" w:line="240" w:lineRule="auto"/>
+        <w:ind w:left="720"/>
+      </w:pPr>
+      <w:r>
+        <w:t>Q. What are diffferent return types of methods in spring mvc which are annotated with @RequestMapping annotation ?</w:t>
+      </w:r>
+    </w:p>
+    <w:p>
+      <w:pPr>
+        <w:autoSpaceDE w:val="0"/>
+        <w:autoSpaceDN w:val="0"/>
+        <w:adjustRightInd w:val="0"/>
+        <w:spacing w:after="0" w:line="240" w:lineRule="auto"/>
+        <w:ind w:left="720"/>
+      </w:pPr>
+    </w:p>
+    <w:p>
+      <w:pPr>
+        <w:autoSpaceDE w:val="0"/>
+        <w:autoSpaceDN w:val="0"/>
+        <w:adjustRightInd w:val="0"/>
+        <w:spacing w:after="0" w:line="240" w:lineRule="auto"/>
+        <w:ind w:left="720"/>
+      </w:pPr>
+      <w:r>
+        <w:t>Ans - Below are the diffferent return types ,</w:t>
+      </w:r>
+    </w:p>
+    <w:p>
+      <w:pPr>
+        <w:pStyle w:val="ListParagraph"/>
+        <w:numPr>
+          <w:ilvl w:val="0"/>
+          <w:numId w:val="6"/>
+        </w:numPr>
+        <w:autoSpaceDE w:val="0"/>
+        <w:autoSpaceDN w:val="0"/>
+        <w:adjustRightInd w:val="0"/>
+        <w:spacing w:after="0" w:line="240" w:lineRule="auto"/>
+      </w:pPr>
+      <w:r>
+        <w:t>ModelAndView</w:t>
+      </w:r>
+    </w:p>
+    <w:p>
+      <w:pPr>
+        <w:pStyle w:val="ListParagraph"/>
+        <w:numPr>
+          <w:ilvl w:val="0"/>
+          <w:numId w:val="6"/>
+        </w:numPr>
+        <w:autoSpaceDE w:val="0"/>
+        <w:autoSpaceDN w:val="0"/>
+        <w:adjustRightInd w:val="0"/>
+        <w:spacing w:after="0" w:line="240" w:lineRule="auto"/>
+      </w:pPr>
+      <w:r>
+        <w:t>Model</w:t>
+      </w:r>
+    </w:p>
+    <w:p>
+      <w:pPr>
+        <w:pStyle w:val="ListParagraph"/>
+        <w:numPr>
+          <w:ilvl w:val="0"/>
+          <w:numId w:val="6"/>
+        </w:numPr>
+        <w:autoSpaceDE w:val="0"/>
+        <w:autoSpaceDN w:val="0"/>
+        <w:adjustRightInd w:val="0"/>
+        <w:spacing w:after="0" w:line="240" w:lineRule="auto"/>
+      </w:pPr>
+      <w:r>
+        <w:t>Map</w:t>
+      </w:r>
+    </w:p>
+    <w:p>
+      <w:pPr>
+        <w:pStyle w:val="ListParagraph"/>
+        <w:numPr>
+          <w:ilvl w:val="0"/>
+          <w:numId w:val="6"/>
+        </w:numPr>
+        <w:autoSpaceDE w:val="0"/>
+        <w:autoSpaceDN w:val="0"/>
+        <w:adjustRightInd w:val="0"/>
+        <w:spacing w:after="0" w:line="240" w:lineRule="auto"/>
+      </w:pPr>
+      <w:r>
+        <w:t>View</w:t>
+      </w:r>
+    </w:p>
+    <w:p>
+      <w:pPr>
+        <w:pStyle w:val="ListParagraph"/>
+        <w:numPr>
+          <w:ilvl w:val="0"/>
+          <w:numId w:val="6"/>
+        </w:numPr>
+        <w:autoSpaceDE w:val="0"/>
+        <w:autoSpaceDN w:val="0"/>
+        <w:adjustRightInd w:val="0"/>
+        <w:spacing w:after="0" w:line="240" w:lineRule="auto"/>
+      </w:pPr>
+      <w:r>
+        <w:t>String</w:t>
+      </w:r>
+    </w:p>
+    <w:p>
+      <w:pPr>
+        <w:autoSpaceDE w:val="0"/>
+        <w:autoSpaceDN w:val="0"/>
+        <w:adjustRightInd w:val="0"/>
+        <w:spacing w:after="0" w:line="240" w:lineRule="auto"/>
+      </w:pPr>
+    </w:p>
+    <w:p>
+      <w:pPr>
+        <w:autoSpaceDE w:val="0"/>
+        <w:autoSpaceDN w:val="0"/>
+        <w:adjustRightInd w:val="0"/>
+        <w:spacing w:after="0" w:line="240" w:lineRule="auto"/>
+      </w:pPr>
+      <w:r>
+        <w:t>JSTL and EL are expression language of JSP. These expression language can be used to write code in JSP.</w:t>
+      </w:r>
+    </w:p>
+    <w:p>
+      <w:pPr>
+        <w:autoSpaceDE w:val="0"/>
+        <w:autoSpaceDN w:val="0"/>
+        <w:adjustRightInd w:val="0"/>
+        <w:spacing w:after="0" w:line="240" w:lineRule="auto"/>
+      </w:pPr>
+    </w:p>
+    <w:p>
+      <w:r>
+        <w:br w:type="page"/>
+      </w:r>
+    </w:p>
+    <w:p>
+      <w:pPr>
+        <w:autoSpaceDE w:val="0"/>
+        <w:autoSpaceDN w:val="0"/>
+        <w:adjustRightInd w:val="0"/>
+        <w:spacing w:after="0" w:line="240" w:lineRule="auto"/>
+      </w:pPr>
+      <w:r>
+        <w:lastRenderedPageBreak/>
+        <w:t>Q. How does request routing happens ?</w:t>
+      </w:r>
+    </w:p>
+    <w:p>
+      <w:pPr>
+        <w:autoSpaceDE w:val="0"/>
+        <w:autoSpaceDN w:val="0"/>
+        <w:adjustRightInd w:val="0"/>
+        <w:spacing w:after="0" w:line="240" w:lineRule="auto"/>
+      </w:pPr>
+      <w:r>
+        <w:t>Ans - Refer to the below mapping in web.xml file ,</w:t>
+      </w:r>
+    </w:p>
+    <w:p>
+      <w:pPr>
+        <w:autoSpaceDE w:val="0"/>
+        <w:autoSpaceDN w:val="0"/>
+        <w:adjustRightInd w:val="0"/>
+        <w:spacing w:after="0" w:line="240" w:lineRule="auto"/>
+        <w:ind w:left="720"/>
+        <w:rPr>
+          <w:rFonts w:ascii="Consolas" w:hAnsi="Consolas" w:cs="Consolas"/>
+          <w:sz w:val="20"/>
+          <w:szCs w:val="20"/>
+        </w:rPr>
+      </w:pPr>
+      <w:r>
+        <w:rPr>
+          <w:rFonts w:ascii="Consolas" w:hAnsi="Consolas" w:cs="Consolas"/>
+          <w:color w:val="008080"/>
+          <w:sz w:val="20"/>
+          <w:szCs w:val="20"/>
+        </w:rPr>
+        <w:t>&lt;</w:t>
+      </w:r>
+      <w:r>
+        <w:rPr>
+          <w:rFonts w:ascii="Consolas" w:hAnsi="Consolas" w:cs="Consolas"/>
+          <w:color w:val="3F7F7F"/>
+          <w:sz w:val="20"/>
+          <w:szCs w:val="20"/>
+        </w:rPr>
+        <w:t>servlet-mapping</w:t>
+      </w:r>
+      <w:r>
+        <w:rPr>
+          <w:rFonts w:ascii="Consolas" w:hAnsi="Consolas" w:cs="Consolas"/>
+          <w:color w:val="008080"/>
+          <w:sz w:val="20"/>
+          <w:szCs w:val="20"/>
+        </w:rPr>
+        <w:t>&gt;</w:t>
+      </w:r>
+    </w:p>
+    <w:p>
+      <w:pPr>
+        <w:autoSpaceDE w:val="0"/>
+        <w:autoSpaceDN w:val="0"/>
+        <w:adjustRightInd w:val="0"/>
+        <w:spacing w:after="0" w:line="240" w:lineRule="auto"/>
+        <w:ind w:left="720"/>
+        <w:rPr>
+          <w:rFonts w:ascii="Consolas" w:hAnsi="Consolas" w:cs="Consolas"/>
+          <w:sz w:val="20"/>
+          <w:szCs w:val="20"/>
+        </w:rPr>
+      </w:pPr>
+      <w:r>
+        <w:rPr>
+          <w:rFonts w:ascii="Consolas" w:hAnsi="Consolas" w:cs="Consolas"/>
+          <w:color w:val="000000"/>
+          <w:sz w:val="20"/>
+          <w:szCs w:val="20"/>
+        </w:rPr>
+        <w:tab/>
+      </w:r>
+      <w:r>
+        <w:rPr>
+          <w:rFonts w:ascii="Consolas" w:hAnsi="Consolas" w:cs="Consolas"/>
+          <w:color w:val="008080"/>
+          <w:sz w:val="20"/>
+          <w:szCs w:val="20"/>
+        </w:rPr>
+        <w:t>&lt;</w:t>
+      </w:r>
+      <w:r>
+        <w:rPr>
+          <w:rFonts w:ascii="Consolas" w:hAnsi="Consolas" w:cs="Consolas"/>
+          <w:color w:val="3F7F7F"/>
+          <w:sz w:val="20"/>
+          <w:szCs w:val="20"/>
+        </w:rPr>
+        <w:t>servlet-name</w:t>
+      </w:r>
+      <w:r>
+        <w:rPr>
+          <w:rFonts w:ascii="Consolas" w:hAnsi="Consolas" w:cs="Consolas"/>
+          <w:color w:val="008080"/>
+          <w:sz w:val="20"/>
+          <w:szCs w:val="20"/>
+        </w:rPr>
+        <w:t>&gt;</w:t>
+      </w:r>
+      <w:r>
+        <w:rPr>
+          <w:rFonts w:ascii="Consolas" w:hAnsi="Consolas" w:cs="Consolas"/>
+          <w:color w:val="000000"/>
+          <w:sz w:val="20"/>
+          <w:szCs w:val="20"/>
+        </w:rPr>
+        <w:t>fitTrackerServlet</w:t>
+      </w:r>
+      <w:r>
+        <w:rPr>
+          <w:rFonts w:ascii="Consolas" w:hAnsi="Consolas" w:cs="Consolas"/>
+          <w:color w:val="008080"/>
+          <w:sz w:val="20"/>
+          <w:szCs w:val="20"/>
+        </w:rPr>
+        <w:t>&lt;/</w:t>
+      </w:r>
+      <w:r>
+        <w:rPr>
+          <w:rFonts w:ascii="Consolas" w:hAnsi="Consolas" w:cs="Consolas"/>
+          <w:color w:val="3F7F7F"/>
+          <w:sz w:val="20"/>
+          <w:szCs w:val="20"/>
+        </w:rPr>
+        <w:t>servlet-name</w:t>
+      </w:r>
+      <w:r>
+        <w:rPr>
+          <w:rFonts w:ascii="Consolas" w:hAnsi="Consolas" w:cs="Consolas"/>
+          <w:color w:val="008080"/>
+          <w:sz w:val="20"/>
+          <w:szCs w:val="20"/>
+        </w:rPr>
+        <w:t>&gt;</w:t>
+      </w:r>
+    </w:p>
+    <w:p>
+      <w:pPr>
+        <w:autoSpaceDE w:val="0"/>
+        <w:autoSpaceDN w:val="0"/>
+        <w:adjustRightInd w:val="0"/>
+        <w:spacing w:after="0" w:line="240" w:lineRule="auto"/>
+        <w:ind w:left="720"/>
+        <w:rPr>
+          <w:rFonts w:ascii="Consolas" w:hAnsi="Consolas" w:cs="Consolas"/>
+          <w:sz w:val="20"/>
+          <w:szCs w:val="20"/>
+        </w:rPr>
+      </w:pPr>
+      <w:r>
+        <w:rPr>
+          <w:rFonts w:ascii="Consolas" w:hAnsi="Consolas" w:cs="Consolas"/>
+          <w:color w:val="000000"/>
+          <w:sz w:val="20"/>
+          <w:szCs w:val="20"/>
+        </w:rPr>
+        <w:tab/>
+      </w:r>
+      <w:r>
+        <w:rPr>
+          <w:rFonts w:ascii="Consolas" w:hAnsi="Consolas" w:cs="Consolas"/>
+          <w:color w:val="008080"/>
+          <w:sz w:val="20"/>
+          <w:szCs w:val="20"/>
+        </w:rPr>
+        <w:t>&lt;</w:t>
+      </w:r>
+      <w:r>
+        <w:rPr>
+          <w:rFonts w:ascii="Consolas" w:hAnsi="Consolas" w:cs="Consolas"/>
+          <w:color w:val="3F7F7F"/>
+          <w:sz w:val="20"/>
+          <w:szCs w:val="20"/>
+        </w:rPr>
+        <w:t>url-pattern</w:t>
+      </w:r>
+      <w:r>
+        <w:rPr>
+          <w:rFonts w:ascii="Consolas" w:hAnsi="Consolas" w:cs="Consolas"/>
+          <w:color w:val="008080"/>
+          <w:sz w:val="20"/>
+          <w:szCs w:val="20"/>
+        </w:rPr>
+        <w:t>&gt;</w:t>
+      </w:r>
+      <w:r>
+        <w:rPr>
+          <w:rFonts w:ascii="Consolas" w:hAnsi="Consolas" w:cs="Consolas"/>
+          <w:color w:val="000000"/>
+          <w:sz w:val="20"/>
+          <w:szCs w:val="20"/>
+        </w:rPr>
+        <w:t>*.</w:t>
+      </w:r>
+      <w:r>
+        <w:rPr>
+          <w:rFonts w:ascii="Consolas" w:hAnsi="Consolas" w:cs="Consolas"/>
+          <w:color w:val="000000"/>
+          <w:sz w:val="20"/>
+          <w:szCs w:val="20"/>
+          <w:u w:val="single"/>
+        </w:rPr>
+        <w:t>html</w:t>
+      </w:r>
+      <w:r>
+        <w:rPr>
+          <w:rFonts w:ascii="Consolas" w:hAnsi="Consolas" w:cs="Consolas"/>
+          <w:color w:val="008080"/>
+          <w:sz w:val="20"/>
+          <w:szCs w:val="20"/>
+        </w:rPr>
+        <w:t>&lt;/</w:t>
+      </w:r>
+      <w:r>
+        <w:rPr>
+          <w:rFonts w:ascii="Consolas" w:hAnsi="Consolas" w:cs="Consolas"/>
+          <w:color w:val="3F7F7F"/>
+          <w:sz w:val="20"/>
+          <w:szCs w:val="20"/>
+        </w:rPr>
+        <w:t>url-pattern</w:t>
+      </w:r>
+      <w:r>
+        <w:rPr>
+          <w:rFonts w:ascii="Consolas" w:hAnsi="Consolas" w:cs="Consolas"/>
+          <w:color w:val="008080"/>
+          <w:sz w:val="20"/>
+          <w:szCs w:val="20"/>
+        </w:rPr>
+        <w:t>&gt;</w:t>
+      </w:r>
+    </w:p>
+    <w:p>
+      <w:pPr>
+        <w:autoSpaceDE w:val="0"/>
+        <w:autoSpaceDN w:val="0"/>
+        <w:adjustRightInd w:val="0"/>
+        <w:spacing w:after="0" w:line="240" w:lineRule="auto"/>
+        <w:ind w:left="720"/>
+        <w:rPr>
+          <w:rFonts w:ascii="Consolas" w:hAnsi="Consolas" w:cs="Consolas"/>
+          <w:color w:val="008080"/>
+          <w:sz w:val="20"/>
+          <w:szCs w:val="20"/>
+        </w:rPr>
+      </w:pPr>
+      <w:r>
+        <w:rPr>
+          <w:rFonts w:ascii="Consolas" w:hAnsi="Consolas" w:cs="Consolas"/>
+          <w:color w:val="008080"/>
+          <w:sz w:val="20"/>
+          <w:szCs w:val="20"/>
+        </w:rPr>
+        <w:t>&lt;/</w:t>
+      </w:r>
+      <w:r>
+        <w:rPr>
+          <w:rFonts w:ascii="Consolas" w:hAnsi="Consolas" w:cs="Consolas"/>
+          <w:color w:val="3F7F7F"/>
+          <w:sz w:val="20"/>
+          <w:szCs w:val="20"/>
+        </w:rPr>
+        <w:t>servlet-mapping</w:t>
+      </w:r>
+      <w:r>
+        <w:rPr>
+          <w:rFonts w:ascii="Consolas" w:hAnsi="Consolas" w:cs="Consolas"/>
+          <w:color w:val="008080"/>
+          <w:sz w:val="20"/>
+          <w:szCs w:val="20"/>
+        </w:rPr>
+        <w:t>&gt;</w:t>
+      </w:r>
+    </w:p>
+    <w:p>
+      <w:pPr>
+        <w:autoSpaceDE w:val="0"/>
+        <w:autoSpaceDN w:val="0"/>
+        <w:adjustRightInd w:val="0"/>
+        <w:spacing w:after="0" w:line="240" w:lineRule="auto"/>
+        <w:ind w:left="720"/>
+        <w:rPr>
+          <w:rFonts w:ascii="Consolas" w:hAnsi="Consolas" w:cs="Consolas"/>
+          <w:color w:val="008080"/>
+          <w:sz w:val="20"/>
+          <w:szCs w:val="20"/>
+        </w:rPr>
+      </w:pPr>
+    </w:p>
+    <w:p>
+      <w:pPr>
+        <w:autoSpaceDE w:val="0"/>
+        <w:autoSpaceDN w:val="0"/>
+        <w:adjustRightInd w:val="0"/>
+        <w:spacing w:after="0" w:line="240" w:lineRule="auto"/>
+        <w:ind w:left="720"/>
+        <w:rPr>
+          <w:rFonts w:ascii="Consolas" w:hAnsi="Consolas" w:cs="Consolas"/>
+          <w:color w:val="008080"/>
+          <w:sz w:val="20"/>
+          <w:szCs w:val="20"/>
+        </w:rPr>
+      </w:pPr>
+      <w:r>
+        <w:rPr>
+          <w:rFonts w:ascii="Consolas" w:hAnsi="Consolas" w:cs="Consolas"/>
+          <w:color w:val="008080"/>
+          <w:sz w:val="20"/>
+          <w:szCs w:val="20"/>
+        </w:rPr>
+        <w:t>Above mapping says that anything (i.e any request) comes with having *.html as url pattern, please forward it to fitTrackerServlet to handle it.</w:t>
+      </w:r>
+      <w:r>
+        <w:rPr>
+          <w:rFonts w:ascii="Consolas" w:hAnsi="Consolas" w:cs="Consolas"/>
+          <w:color w:val="008080"/>
+          <w:sz w:val="20"/>
+          <w:szCs w:val="20"/>
+        </w:rPr>
+        <w:t xml:space="preserve"> We can look at the detailed configuration of fitTrackerServlet, which is </w:t>
+      </w:r>
+    </w:p>
+    <w:p>
+      <w:pPr>
+        <w:autoSpaceDE w:val="0"/>
+        <w:autoSpaceDN w:val="0"/>
+        <w:adjustRightInd w:val="0"/>
+        <w:spacing w:after="0" w:line="240" w:lineRule="auto"/>
+        <w:ind w:left="720"/>
+        <w:rPr>
+          <w:rFonts w:ascii="Consolas" w:hAnsi="Consolas" w:cs="Consolas"/>
+          <w:color w:val="008080"/>
+          <w:sz w:val="20"/>
+          <w:szCs w:val="20"/>
+        </w:rPr>
+      </w:pPr>
+    </w:p>
+    <w:p>
+      <w:pPr>
+        <w:autoSpaceDE w:val="0"/>
+        <w:autoSpaceDN w:val="0"/>
+        <w:adjustRightInd w:val="0"/>
+        <w:spacing w:after="0" w:line="240" w:lineRule="auto"/>
+        <w:ind w:left="1440"/>
+        <w:rPr>
+          <w:rFonts w:ascii="Consolas" w:hAnsi="Consolas" w:cs="Consolas"/>
+          <w:sz w:val="20"/>
+          <w:szCs w:val="20"/>
+        </w:rPr>
+      </w:pPr>
+      <w:r>
+        <w:rPr>
+          <w:rFonts w:ascii="Consolas" w:hAnsi="Consolas" w:cs="Consolas"/>
+          <w:color w:val="008080"/>
+          <w:sz w:val="20"/>
+          <w:szCs w:val="20"/>
+        </w:rPr>
+        <w:t>&lt;</w:t>
+      </w:r>
+      <w:r>
+        <w:rPr>
+          <w:rFonts w:ascii="Consolas" w:hAnsi="Consolas" w:cs="Consolas"/>
+          <w:color w:val="3F7F7F"/>
+          <w:sz w:val="20"/>
+          <w:szCs w:val="20"/>
+          <w:shd w:val="clear" w:color="auto" w:fill="D4D4D4"/>
+        </w:rPr>
+        <w:t>servlet</w:t>
+      </w:r>
+      <w:r>
+        <w:rPr>
+          <w:rFonts w:ascii="Consolas" w:hAnsi="Consolas" w:cs="Consolas"/>
+          <w:color w:val="008080"/>
+          <w:sz w:val="20"/>
+          <w:szCs w:val="20"/>
+        </w:rPr>
+        <w:t>&gt;</w:t>
+      </w:r>
+    </w:p>
+    <w:p>
+      <w:pPr>
+        <w:autoSpaceDE w:val="0"/>
+        <w:autoSpaceDN w:val="0"/>
+        <w:adjustRightInd w:val="0"/>
+        <w:spacing w:after="0" w:line="240" w:lineRule="auto"/>
+        <w:ind w:left="1440"/>
+        <w:rPr>
+          <w:rFonts w:ascii="Consolas" w:hAnsi="Consolas" w:cs="Consolas"/>
+          <w:sz w:val="20"/>
+          <w:szCs w:val="20"/>
+        </w:rPr>
+      </w:pPr>
+      <w:r>
+        <w:rPr>
+          <w:rFonts w:ascii="Consolas" w:hAnsi="Consolas" w:cs="Consolas"/>
+          <w:color w:val="000000"/>
+          <w:sz w:val="20"/>
+          <w:szCs w:val="20"/>
+        </w:rPr>
+        <w:tab/>
+      </w:r>
+      <w:r>
+        <w:rPr>
+          <w:rFonts w:ascii="Consolas" w:hAnsi="Consolas" w:cs="Consolas"/>
+          <w:color w:val="000000"/>
+          <w:sz w:val="20"/>
+          <w:szCs w:val="20"/>
+        </w:rPr>
+        <w:tab/>
+      </w:r>
+      <w:r>
+        <w:rPr>
+          <w:rFonts w:ascii="Consolas" w:hAnsi="Consolas" w:cs="Consolas"/>
+          <w:color w:val="008080"/>
+          <w:sz w:val="20"/>
+          <w:szCs w:val="20"/>
+        </w:rPr>
+        <w:t>&lt;</w:t>
+      </w:r>
+      <w:r>
+        <w:rPr>
+          <w:rFonts w:ascii="Consolas" w:hAnsi="Consolas" w:cs="Consolas"/>
+          <w:color w:val="3F7F7F"/>
+          <w:sz w:val="20"/>
+          <w:szCs w:val="20"/>
+        </w:rPr>
+        <w:t>servlet-name</w:t>
+      </w:r>
+      <w:r>
+        <w:rPr>
+          <w:rFonts w:ascii="Consolas" w:hAnsi="Consolas" w:cs="Consolas"/>
+          <w:color w:val="008080"/>
+          <w:sz w:val="20"/>
+          <w:szCs w:val="20"/>
+        </w:rPr>
+        <w:t>&gt;</w:t>
+      </w:r>
+      <w:r>
+        <w:rPr>
+          <w:rFonts w:ascii="Consolas" w:hAnsi="Consolas" w:cs="Consolas"/>
+          <w:color w:val="000000"/>
+          <w:sz w:val="20"/>
+          <w:szCs w:val="20"/>
+        </w:rPr>
+        <w:t>fitTrackerServlet</w:t>
+      </w:r>
+      <w:r>
+        <w:rPr>
+          <w:rFonts w:ascii="Consolas" w:hAnsi="Consolas" w:cs="Consolas"/>
+          <w:color w:val="008080"/>
+          <w:sz w:val="20"/>
+          <w:szCs w:val="20"/>
+        </w:rPr>
+        <w:t>&lt;/</w:t>
+      </w:r>
+      <w:r>
+        <w:rPr>
+          <w:rFonts w:ascii="Consolas" w:hAnsi="Consolas" w:cs="Consolas"/>
+          <w:color w:val="3F7F7F"/>
+          <w:sz w:val="20"/>
+          <w:szCs w:val="20"/>
+        </w:rPr>
+        <w:t>servlet-name</w:t>
+      </w:r>
+      <w:r>
+        <w:rPr>
+          <w:rFonts w:ascii="Consolas" w:hAnsi="Consolas" w:cs="Consolas"/>
+          <w:color w:val="008080"/>
+          <w:sz w:val="20"/>
+          <w:szCs w:val="20"/>
+        </w:rPr>
+        <w:t>&gt;</w:t>
+      </w:r>
+    </w:p>
+    <w:p>
+      <w:pPr>
+        <w:autoSpaceDE w:val="0"/>
+        <w:autoSpaceDN w:val="0"/>
+        <w:adjustRightInd w:val="0"/>
+        <w:spacing w:after="0" w:line="240" w:lineRule="auto"/>
+        <w:ind w:left="1440"/>
+        <w:rPr>
+          <w:rFonts w:ascii="Consolas" w:hAnsi="Consolas" w:cs="Consolas"/>
+          <w:sz w:val="20"/>
+          <w:szCs w:val="20"/>
+        </w:rPr>
+      </w:pPr>
+      <w:r>
+        <w:rPr>
+          <w:rFonts w:ascii="Consolas" w:hAnsi="Consolas" w:cs="Consolas"/>
+          <w:color w:val="000000"/>
+          <w:sz w:val="20"/>
+          <w:szCs w:val="20"/>
+        </w:rPr>
+        <w:tab/>
+      </w:r>
+      <w:r>
+        <w:rPr>
+          <w:rFonts w:ascii="Consolas" w:hAnsi="Consolas" w:cs="Consolas"/>
+          <w:color w:val="000000"/>
+          <w:sz w:val="20"/>
+          <w:szCs w:val="20"/>
+        </w:rPr>
+        <w:tab/>
+      </w:r>
+      <w:r>
+        <w:rPr>
+          <w:rFonts w:ascii="Consolas" w:hAnsi="Consolas" w:cs="Consolas"/>
+          <w:color w:val="008080"/>
+          <w:sz w:val="20"/>
+          <w:szCs w:val="20"/>
+        </w:rPr>
+        <w:t>&lt;</w:t>
+      </w:r>
+      <w:r>
+        <w:rPr>
+          <w:rFonts w:ascii="Consolas" w:hAnsi="Consolas" w:cs="Consolas"/>
+          <w:color w:val="3F7F7F"/>
+          <w:sz w:val="20"/>
+          <w:szCs w:val="20"/>
+        </w:rPr>
+        <w:t>servlet-class</w:t>
+      </w:r>
+      <w:r>
+        <w:rPr>
+          <w:rFonts w:ascii="Consolas" w:hAnsi="Consolas" w:cs="Consolas"/>
+          <w:color w:val="008080"/>
+          <w:sz w:val="20"/>
+          <w:szCs w:val="20"/>
+        </w:rPr>
+        <w:t>&gt;</w:t>
+      </w:r>
+      <w:r>
+        <w:rPr>
+          <w:rFonts w:ascii="Consolas" w:hAnsi="Consolas" w:cs="Consolas"/>
+          <w:color w:val="000000"/>
+          <w:sz w:val="20"/>
+          <w:szCs w:val="20"/>
+        </w:rPr>
+        <w:t>org.springframework.web.servlet.DispatcherServlet</w:t>
+      </w:r>
+      <w:r>
+        <w:rPr>
+          <w:rFonts w:ascii="Consolas" w:hAnsi="Consolas" w:cs="Consolas"/>
+          <w:color w:val="008080"/>
+          <w:sz w:val="20"/>
+          <w:szCs w:val="20"/>
+        </w:rPr>
+        <w:t>&lt;/</w:t>
+      </w:r>
+      <w:r>
+        <w:rPr>
+          <w:rFonts w:ascii="Consolas" w:hAnsi="Consolas" w:cs="Consolas"/>
+          <w:color w:val="3F7F7F"/>
+          <w:sz w:val="20"/>
+          <w:szCs w:val="20"/>
+        </w:rPr>
+        <w:t>servlet-class</w:t>
+      </w:r>
+      <w:r>
+        <w:rPr>
+          <w:rFonts w:ascii="Consolas" w:hAnsi="Consolas" w:cs="Consolas"/>
+          <w:color w:val="008080"/>
+          <w:sz w:val="20"/>
+          <w:szCs w:val="20"/>
+        </w:rPr>
+        <w:t>&gt;</w:t>
+      </w:r>
+    </w:p>
+    <w:p>
+      <w:pPr>
+        <w:autoSpaceDE w:val="0"/>
+        <w:autoSpaceDN w:val="0"/>
+        <w:adjustRightInd w:val="0"/>
+        <w:spacing w:after="0" w:line="240" w:lineRule="auto"/>
+        <w:ind w:left="1440"/>
+        <w:rPr>
+          <w:rFonts w:ascii="Consolas" w:hAnsi="Consolas" w:cs="Consolas"/>
+          <w:sz w:val="20"/>
+          <w:szCs w:val="20"/>
+        </w:rPr>
+      </w:pPr>
+      <w:r>
+        <w:rPr>
+          <w:rFonts w:ascii="Consolas" w:hAnsi="Consolas" w:cs="Consolas"/>
+          <w:color w:val="000000"/>
+          <w:sz w:val="20"/>
+          <w:szCs w:val="20"/>
+        </w:rPr>
+        <w:tab/>
+      </w:r>
+      <w:r>
+        <w:rPr>
+          <w:rFonts w:ascii="Consolas" w:hAnsi="Consolas" w:cs="Consolas"/>
+          <w:color w:val="000000"/>
+          <w:sz w:val="20"/>
+          <w:szCs w:val="20"/>
+        </w:rPr>
+        <w:tab/>
+      </w:r>
+      <w:r>
+        <w:rPr>
+          <w:rFonts w:ascii="Consolas" w:hAnsi="Consolas" w:cs="Consolas"/>
+          <w:color w:val="008080"/>
+          <w:sz w:val="20"/>
+          <w:szCs w:val="20"/>
+        </w:rPr>
+        <w:t>&lt;</w:t>
+      </w:r>
+      <w:r>
+        <w:rPr>
+          <w:rFonts w:ascii="Consolas" w:hAnsi="Consolas" w:cs="Consolas"/>
+          <w:color w:val="3F7F7F"/>
+          <w:sz w:val="20"/>
+          <w:szCs w:val="20"/>
+        </w:rPr>
+        <w:t>init-param</w:t>
+      </w:r>
+      <w:r>
+        <w:rPr>
+          <w:rFonts w:ascii="Consolas" w:hAnsi="Consolas" w:cs="Consolas"/>
+          <w:color w:val="008080"/>
+          <w:sz w:val="20"/>
+          <w:szCs w:val="20"/>
+        </w:rPr>
+        <w:t>&gt;</w:t>
+      </w:r>
+    </w:p>
+    <w:p>
+      <w:pPr>
+        <w:autoSpaceDE w:val="0"/>
+        <w:autoSpaceDN w:val="0"/>
+        <w:adjustRightInd w:val="0"/>
+        <w:spacing w:after="0" w:line="240" w:lineRule="auto"/>
+        <w:ind w:left="1440"/>
+        <w:rPr>
+          <w:rFonts w:ascii="Consolas" w:hAnsi="Consolas" w:cs="Consolas"/>
+          <w:sz w:val="20"/>
+          <w:szCs w:val="20"/>
+        </w:rPr>
+      </w:pPr>
+      <w:r>
+        <w:rPr>
+          <w:rFonts w:ascii="Consolas" w:hAnsi="Consolas" w:cs="Consolas"/>
+          <w:color w:val="000000"/>
+          <w:sz w:val="20"/>
+          <w:szCs w:val="20"/>
+        </w:rPr>
+        <w:tab/>
+      </w:r>
+      <w:r>
+        <w:rPr>
+          <w:rFonts w:ascii="Consolas" w:hAnsi="Consolas" w:cs="Consolas"/>
+          <w:color w:val="000000"/>
+          <w:sz w:val="20"/>
+          <w:szCs w:val="20"/>
+        </w:rPr>
+        <w:tab/>
+      </w:r>
+      <w:r>
+        <w:rPr>
+          <w:rFonts w:ascii="Consolas" w:hAnsi="Consolas" w:cs="Consolas"/>
+          <w:color w:val="000000"/>
+          <w:sz w:val="20"/>
+          <w:szCs w:val="20"/>
+        </w:rPr>
+        <w:tab/>
+      </w:r>
+      <w:r>
+        <w:rPr>
+          <w:rFonts w:ascii="Consolas" w:hAnsi="Consolas" w:cs="Consolas"/>
+          <w:color w:val="008080"/>
+          <w:sz w:val="20"/>
+          <w:szCs w:val="20"/>
+        </w:rPr>
+        <w:t>&lt;</w:t>
+      </w:r>
+      <w:r>
+        <w:rPr>
+          <w:rFonts w:ascii="Consolas" w:hAnsi="Consolas" w:cs="Consolas"/>
+          <w:color w:val="3F7F7F"/>
+          <w:sz w:val="20"/>
+          <w:szCs w:val="20"/>
+        </w:rPr>
+        <w:t>param-name</w:t>
+      </w:r>
+      <w:r>
+        <w:rPr>
+          <w:rFonts w:ascii="Consolas" w:hAnsi="Consolas" w:cs="Consolas"/>
+          <w:color w:val="008080"/>
+          <w:sz w:val="20"/>
+          <w:szCs w:val="20"/>
+        </w:rPr>
+        <w:t>&gt;</w:t>
+      </w:r>
+      <w:r>
+        <w:rPr>
+          <w:rFonts w:ascii="Consolas" w:hAnsi="Consolas" w:cs="Consolas"/>
+          <w:color w:val="000000"/>
+          <w:sz w:val="20"/>
+          <w:szCs w:val="20"/>
+        </w:rPr>
+        <w:t>contextConfigLocation</w:t>
+      </w:r>
+      <w:r>
+        <w:rPr>
+          <w:rFonts w:ascii="Consolas" w:hAnsi="Consolas" w:cs="Consolas"/>
+          <w:color w:val="008080"/>
+          <w:sz w:val="20"/>
+          <w:szCs w:val="20"/>
+        </w:rPr>
+        <w:t>&lt;/</w:t>
+      </w:r>
+      <w:r>
+        <w:rPr>
+          <w:rFonts w:ascii="Consolas" w:hAnsi="Consolas" w:cs="Consolas"/>
+          <w:color w:val="3F7F7F"/>
+          <w:sz w:val="20"/>
+          <w:szCs w:val="20"/>
+        </w:rPr>
+        <w:t>param-name</w:t>
+      </w:r>
+      <w:r>
+        <w:rPr>
+          <w:rFonts w:ascii="Consolas" w:hAnsi="Consolas" w:cs="Consolas"/>
+          <w:color w:val="008080"/>
+          <w:sz w:val="20"/>
+          <w:szCs w:val="20"/>
+        </w:rPr>
+        <w:t>&gt;</w:t>
+      </w:r>
+    </w:p>
+    <w:p>
+      <w:pPr>
+        <w:autoSpaceDE w:val="0"/>
+        <w:autoSpaceDN w:val="0"/>
+        <w:adjustRightInd w:val="0"/>
+        <w:spacing w:after="0" w:line="240" w:lineRule="auto"/>
+        <w:ind w:left="1440"/>
+        <w:rPr>
+          <w:rFonts w:ascii="Consolas" w:hAnsi="Consolas" w:cs="Consolas"/>
+          <w:sz w:val="20"/>
+          <w:szCs w:val="20"/>
+        </w:rPr>
+      </w:pPr>
+      <w:r>
+        <w:rPr>
+          <w:rFonts w:ascii="Consolas" w:hAnsi="Consolas" w:cs="Consolas"/>
+          <w:color w:val="000000"/>
+          <w:sz w:val="20"/>
+          <w:szCs w:val="20"/>
+        </w:rPr>
+        <w:tab/>
+      </w:r>
+      <w:r>
+        <w:rPr>
+          <w:rFonts w:ascii="Consolas" w:hAnsi="Consolas" w:cs="Consolas"/>
+          <w:color w:val="000000"/>
+          <w:sz w:val="20"/>
+          <w:szCs w:val="20"/>
+        </w:rPr>
+        <w:tab/>
+      </w:r>
+      <w:r>
+        <w:rPr>
+          <w:rFonts w:ascii="Consolas" w:hAnsi="Consolas" w:cs="Consolas"/>
+          <w:color w:val="000000"/>
+          <w:sz w:val="20"/>
+          <w:szCs w:val="20"/>
+        </w:rPr>
+        <w:tab/>
+      </w:r>
+      <w:r>
+        <w:rPr>
+          <w:rFonts w:ascii="Consolas" w:hAnsi="Consolas" w:cs="Consolas"/>
+          <w:color w:val="008080"/>
+          <w:sz w:val="20"/>
+          <w:szCs w:val="20"/>
+        </w:rPr>
+        <w:t>&lt;</w:t>
+      </w:r>
+      <w:r>
+        <w:rPr>
+          <w:rFonts w:ascii="Consolas" w:hAnsi="Consolas" w:cs="Consolas"/>
+          <w:color w:val="3F7F7F"/>
+          <w:sz w:val="20"/>
+          <w:szCs w:val="20"/>
+        </w:rPr>
+        <w:t>param-value</w:t>
+      </w:r>
+      <w:r>
+        <w:rPr>
+          <w:rFonts w:ascii="Consolas" w:hAnsi="Consolas" w:cs="Consolas"/>
+          <w:color w:val="008080"/>
+          <w:sz w:val="20"/>
+          <w:szCs w:val="20"/>
+        </w:rPr>
+        <w:t>&gt;</w:t>
+      </w:r>
+      <w:r>
+        <w:rPr>
+          <w:rFonts w:ascii="Consolas" w:hAnsi="Consolas" w:cs="Consolas"/>
+          <w:color w:val="000000"/>
+          <w:sz w:val="20"/>
+          <w:szCs w:val="20"/>
+        </w:rPr>
+        <w:t>/WEB-INF/</w:t>
+      </w:r>
+      <w:r>
+        <w:rPr>
+          <w:rFonts w:ascii="Consolas" w:hAnsi="Consolas" w:cs="Consolas"/>
+          <w:color w:val="000000"/>
+          <w:sz w:val="20"/>
+          <w:szCs w:val="20"/>
+          <w:u w:val="single"/>
+        </w:rPr>
+        <w:t>config</w:t>
+      </w:r>
+      <w:r>
+        <w:rPr>
+          <w:rFonts w:ascii="Consolas" w:hAnsi="Consolas" w:cs="Consolas"/>
+          <w:color w:val="000000"/>
+          <w:sz w:val="20"/>
+          <w:szCs w:val="20"/>
+        </w:rPr>
+        <w:t>/</w:t>
+      </w:r>
+      <w:r>
+        <w:rPr>
+          <w:rFonts w:ascii="Consolas" w:hAnsi="Consolas" w:cs="Consolas"/>
+          <w:color w:val="000000"/>
+          <w:sz w:val="20"/>
+          <w:szCs w:val="20"/>
+          <w:u w:val="single"/>
+        </w:rPr>
+        <w:t>servlet</w:t>
+      </w:r>
+      <w:r>
+        <w:rPr>
+          <w:rFonts w:ascii="Consolas" w:hAnsi="Consolas" w:cs="Consolas"/>
+          <w:color w:val="000000"/>
+          <w:sz w:val="20"/>
+          <w:szCs w:val="20"/>
+        </w:rPr>
+        <w:t>-config.xml</w:t>
+      </w:r>
+      <w:r>
+        <w:rPr>
+          <w:rFonts w:ascii="Consolas" w:hAnsi="Consolas" w:cs="Consolas"/>
+          <w:color w:val="008080"/>
+          <w:sz w:val="20"/>
+          <w:szCs w:val="20"/>
+        </w:rPr>
+        <w:t>&lt;/</w:t>
+      </w:r>
+      <w:r>
+        <w:rPr>
+          <w:rFonts w:ascii="Consolas" w:hAnsi="Consolas" w:cs="Consolas"/>
+          <w:color w:val="3F7F7F"/>
+          <w:sz w:val="20"/>
+          <w:szCs w:val="20"/>
+        </w:rPr>
+        <w:t>param-value</w:t>
+      </w:r>
+      <w:r>
+        <w:rPr>
+          <w:rFonts w:ascii="Consolas" w:hAnsi="Consolas" w:cs="Consolas"/>
+          <w:color w:val="008080"/>
+          <w:sz w:val="20"/>
+          <w:szCs w:val="20"/>
+        </w:rPr>
+        <w:t>&gt;</w:t>
+      </w:r>
+    </w:p>
+    <w:p>
+      <w:pPr>
+        <w:autoSpaceDE w:val="0"/>
+        <w:autoSpaceDN w:val="0"/>
+        <w:adjustRightInd w:val="0"/>
+        <w:spacing w:after="0" w:line="240" w:lineRule="auto"/>
+        <w:ind w:left="1440"/>
+        <w:rPr>
+          <w:rFonts w:ascii="Consolas" w:hAnsi="Consolas" w:cs="Consolas"/>
+          <w:sz w:val="20"/>
+          <w:szCs w:val="20"/>
+        </w:rPr>
+      </w:pPr>
+      <w:r>
+        <w:rPr>
+          <w:rFonts w:ascii="Consolas" w:hAnsi="Consolas" w:cs="Consolas"/>
+          <w:color w:val="000000"/>
+          <w:sz w:val="20"/>
+          <w:szCs w:val="20"/>
+        </w:rPr>
+        <w:tab/>
+      </w:r>
+      <w:r>
+        <w:rPr>
+          <w:rFonts w:ascii="Consolas" w:hAnsi="Consolas" w:cs="Consolas"/>
+          <w:color w:val="000000"/>
+          <w:sz w:val="20"/>
+          <w:szCs w:val="20"/>
+        </w:rPr>
+        <w:tab/>
+      </w:r>
+      <w:r>
+        <w:rPr>
+          <w:rFonts w:ascii="Consolas" w:hAnsi="Consolas" w:cs="Consolas"/>
+          <w:color w:val="008080"/>
+          <w:sz w:val="20"/>
+          <w:szCs w:val="20"/>
+        </w:rPr>
+        <w:t>&lt;/</w:t>
+      </w:r>
+      <w:r>
+        <w:rPr>
+          <w:rFonts w:ascii="Consolas" w:hAnsi="Consolas" w:cs="Consolas"/>
+          <w:color w:val="3F7F7F"/>
+          <w:sz w:val="20"/>
+          <w:szCs w:val="20"/>
+        </w:rPr>
+        <w:t>init-param</w:t>
+      </w:r>
+      <w:r>
+        <w:rPr>
+          <w:rFonts w:ascii="Consolas" w:hAnsi="Consolas" w:cs="Consolas"/>
+          <w:color w:val="008080"/>
+          <w:sz w:val="20"/>
+          <w:szCs w:val="20"/>
+        </w:rPr>
+        <w:t>&gt;</w:t>
+      </w:r>
+    </w:p>
+    <w:p>
+      <w:pPr>
+        <w:autoSpaceDE w:val="0"/>
+        <w:autoSpaceDN w:val="0"/>
+        <w:adjustRightInd w:val="0"/>
+        <w:spacing w:after="0" w:line="240" w:lineRule="auto"/>
+        <w:ind w:left="720"/>
+        <w:rPr>
+          <w:rFonts w:ascii="Consolas" w:hAnsi="Consolas" w:cs="Consolas"/>
+          <w:color w:val="008080"/>
+          <w:sz w:val="20"/>
+          <w:szCs w:val="20"/>
+        </w:rPr>
+      </w:pPr>
+      <w:r>
+        <w:rPr>
+          <w:rFonts w:ascii="Consolas" w:hAnsi="Consolas" w:cs="Consolas"/>
+          <w:color w:val="008080"/>
+          <w:sz w:val="20"/>
+          <w:szCs w:val="20"/>
+        </w:rPr>
+        <w:tab/>
+      </w:r>
+      <w:r>
+        <w:rPr>
+          <w:rFonts w:ascii="Consolas" w:hAnsi="Consolas" w:cs="Consolas"/>
+          <w:color w:val="008080"/>
+          <w:sz w:val="20"/>
+          <w:szCs w:val="20"/>
+        </w:rPr>
+        <w:t>&lt;/</w:t>
+      </w:r>
+      <w:r>
+        <w:rPr>
+          <w:rFonts w:ascii="Consolas" w:hAnsi="Consolas" w:cs="Consolas"/>
+          <w:color w:val="3F7F7F"/>
+          <w:sz w:val="20"/>
+          <w:szCs w:val="20"/>
+          <w:shd w:val="clear" w:color="auto" w:fill="D4D4D4"/>
+        </w:rPr>
+        <w:t>servlet</w:t>
+      </w:r>
+      <w:r>
+        <w:rPr>
+          <w:rFonts w:ascii="Consolas" w:hAnsi="Consolas" w:cs="Consolas"/>
+          <w:color w:val="008080"/>
+          <w:sz w:val="20"/>
+          <w:szCs w:val="20"/>
+        </w:rPr>
+        <w:t>&gt;</w:t>
+      </w:r>
+    </w:p>
+    <w:p/>
+    <w:p>
+      <w:r>
+        <w:t>So we see above that DispatcherServlet is configured using servlet-config.xml. And inside servlet-config.xml we have configuration,</w:t>
+      </w:r>
+    </w:p>
+    <w:p>
+      <w:pPr>
+        <w:rPr>
+          <w:rFonts w:ascii="Consolas" w:hAnsi="Consolas" w:cs="Consolas"/>
+          <w:color w:val="008080"/>
+          <w:sz w:val="20"/>
+          <w:szCs w:val="20"/>
+        </w:rPr>
+      </w:pPr>
+      <w:r>
+        <w:rPr>
+          <w:rFonts w:ascii="Consolas" w:hAnsi="Consolas" w:cs="Consolas"/>
+          <w:color w:val="008080"/>
+          <w:sz w:val="20"/>
+          <w:szCs w:val="20"/>
+        </w:rPr>
+        <w:t>&lt;</w:t>
+      </w:r>
+      <w:r>
+        <w:rPr>
+          <w:rFonts w:ascii="Consolas" w:hAnsi="Consolas" w:cs="Consolas"/>
+          <w:color w:val="3F7F7F"/>
+          <w:sz w:val="20"/>
+          <w:szCs w:val="20"/>
+        </w:rPr>
+        <w:t>context:component-scan</w:t>
+      </w:r>
+      <w:r>
+        <w:rPr>
+          <w:rFonts w:ascii="Consolas" w:hAnsi="Consolas" w:cs="Consolas"/>
+          <w:sz w:val="20"/>
+          <w:szCs w:val="20"/>
+        </w:rPr>
+        <w:t xml:space="preserve"> </w:t>
+      </w:r>
+      <w:r>
+        <w:rPr>
+          <w:rFonts w:ascii="Consolas" w:hAnsi="Consolas" w:cs="Consolas"/>
+          <w:color w:val="7F007F"/>
+          <w:sz w:val="20"/>
+          <w:szCs w:val="20"/>
+        </w:rPr>
+        <w:t>base-package</w:t>
+      </w:r>
+      <w:r>
+        <w:rPr>
+          <w:rFonts w:ascii="Consolas" w:hAnsi="Consolas" w:cs="Consolas"/>
+          <w:color w:val="000000"/>
+          <w:sz w:val="20"/>
+          <w:szCs w:val="20"/>
+        </w:rPr>
+        <w:t>=</w:t>
+      </w:r>
+      <w:r>
+        <w:rPr>
+          <w:rFonts w:ascii="Consolas" w:hAnsi="Consolas" w:cs="Consolas"/>
+          <w:i/>
+          <w:iCs/>
+          <w:color w:val="2A00FF"/>
+          <w:sz w:val="20"/>
+          <w:szCs w:val="20"/>
+        </w:rPr>
+        <w:t>"com.pluralsight.controller"</w:t>
+      </w:r>
+      <w:r>
+        <w:rPr>
+          <w:rFonts w:ascii="Consolas" w:hAnsi="Consolas" w:cs="Consolas"/>
+          <w:color w:val="008080"/>
+          <w:sz w:val="20"/>
+          <w:szCs w:val="20"/>
+        </w:rPr>
+        <w:t>/&gt;</w:t>
+      </w:r>
+    </w:p>
+    <w:p>
+      <w:pPr>
+        <w:rPr>
+          <w:rFonts w:ascii="Consolas" w:hAnsi="Consolas" w:cs="Consolas"/>
+          <w:color w:val="008080"/>
+          <w:sz w:val="20"/>
+          <w:szCs w:val="20"/>
+        </w:rPr>
+      </w:pPr>
+      <w:r>
+        <w:rPr>
+          <w:rFonts w:ascii="Consolas" w:hAnsi="Consolas" w:cs="Consolas"/>
+          <w:color w:val="008080"/>
+          <w:sz w:val="20"/>
+          <w:szCs w:val="20"/>
+        </w:rPr>
+        <w:t>So it will scan all the class having annotation @Controller</w:t>
+      </w:r>
+    </w:p>
+    <w:p>
+      <w:pPr>
+        <w:rPr>
+          <w:rFonts w:ascii="Consolas" w:hAnsi="Consolas" w:cs="Consolas"/>
+          <w:color w:val="008080"/>
+          <w:sz w:val="20"/>
+          <w:szCs w:val="20"/>
+        </w:rPr>
+      </w:pPr>
+      <w:r>
+        <w:rPr>
+          <w:rFonts w:ascii="Consolas" w:hAnsi="Consolas" w:cs="Consolas"/>
+          <w:color w:val="008080"/>
+          <w:sz w:val="20"/>
+          <w:szCs w:val="20"/>
+        </w:rPr>
+        <w:t>Q - What is a @ModelAttribute tag ?</w:t>
+      </w:r>
+    </w:p>
+    <w:p>
+      <w:r>
+        <w:rPr>
+          <w:rFonts w:ascii="Consolas" w:hAnsi="Consolas" w:cs="Consolas"/>
+          <w:color w:val="008080"/>
+          <w:sz w:val="20"/>
+          <w:szCs w:val="20"/>
+        </w:rPr>
+        <w:t>Ans - @ModelAttribute is an annotation that binds a method parameter or return value to a named model atttribute and then exposes it to a web view.</w:t>
       </w:r>
     </w:p>
     <w:sectPr>
@@ -917,6 +4556,232 @@
     </w:lvl>
   </w:abstractNum>
   <w:abstractNum w:abstractNumId="3">
+    <w:nsid w:val="36005E91"/>
+    <w:multiLevelType w:val="hybridMultilevel"/>
+    <w:tmpl w:val="5282BCF4"/>
+    <w:lvl w:ilvl="0" w:tplc="04090001">
+      <w:start w:val="1"/>
+      <w:numFmt w:val="bullet"/>
+      <w:lvlText w:val=""/>
+      <w:lvlJc w:val="left"/>
+      <w:pPr>
+        <w:ind w:left="720" w:hanging="360"/>
+      </w:pPr>
+      <w:rPr>
+        <w:rFonts w:ascii="Symbol" w:hAnsi="Symbol" w:hint="default"/>
+      </w:rPr>
+    </w:lvl>
+    <w:lvl w:ilvl="1" w:tplc="04090003" w:tentative="1">
+      <w:start w:val="1"/>
+      <w:numFmt w:val="bullet"/>
+      <w:lvlText w:val="o"/>
+      <w:lvlJc w:val="left"/>
+      <w:pPr>
+        <w:ind w:left="1440" w:hanging="360"/>
+      </w:pPr>
+      <w:rPr>
+        <w:rFonts w:ascii="Courier New" w:hAnsi="Courier New" w:cs="Courier New" w:hint="default"/>
+      </w:rPr>
+    </w:lvl>
+    <w:lvl w:ilvl="2" w:tplc="04090005" w:tentative="1">
+      <w:start w:val="1"/>
+      <w:numFmt w:val="bullet"/>
+      <w:lvlText w:val=""/>
+      <w:lvlJc w:val="left"/>
+      <w:pPr>
+        <w:ind w:left="2160" w:hanging="360"/>
+      </w:pPr>
+      <w:rPr>
+        <w:rFonts w:ascii="Wingdings" w:hAnsi="Wingdings" w:hint="default"/>
+      </w:rPr>
+    </w:lvl>
+    <w:lvl w:ilvl="3" w:tplc="04090001" w:tentative="1">
+      <w:start w:val="1"/>
+      <w:numFmt w:val="bullet"/>
+      <w:lvlText w:val=""/>
+      <w:lvlJc w:val="left"/>
+      <w:pPr>
+        <w:ind w:left="2880" w:hanging="360"/>
+      </w:pPr>
+      <w:rPr>
+        <w:rFonts w:ascii="Symbol" w:hAnsi="Symbol" w:hint="default"/>
+      </w:rPr>
+    </w:lvl>
+    <w:lvl w:ilvl="4" w:tplc="04090003" w:tentative="1">
+      <w:start w:val="1"/>
+      <w:numFmt w:val="bullet"/>
+      <w:lvlText w:val="o"/>
+      <w:lvlJc w:val="left"/>
+      <w:pPr>
+        <w:ind w:left="3600" w:hanging="360"/>
+      </w:pPr>
+      <w:rPr>
+        <w:rFonts w:ascii="Courier New" w:hAnsi="Courier New" w:cs="Courier New" w:hint="default"/>
+      </w:rPr>
+    </w:lvl>
+    <w:lvl w:ilvl="5" w:tplc="04090005" w:tentative="1">
+      <w:start w:val="1"/>
+      <w:numFmt w:val="bullet"/>
+      <w:lvlText w:val=""/>
+      <w:lvlJc w:val="left"/>
+      <w:pPr>
+        <w:ind w:left="4320" w:hanging="360"/>
+      </w:pPr>
+      <w:rPr>
+        <w:rFonts w:ascii="Wingdings" w:hAnsi="Wingdings" w:hint="default"/>
+      </w:rPr>
+    </w:lvl>
+    <w:lvl w:ilvl="6" w:tplc="04090001" w:tentative="1">
+      <w:start w:val="1"/>
+      <w:numFmt w:val="bullet"/>
+      <w:lvlText w:val=""/>
+      <w:lvlJc w:val="left"/>
+      <w:pPr>
+        <w:ind w:left="5040" w:hanging="360"/>
+      </w:pPr>
+      <w:rPr>
+        <w:rFonts w:ascii="Symbol" w:hAnsi="Symbol" w:hint="default"/>
+      </w:rPr>
+    </w:lvl>
+    <w:lvl w:ilvl="7" w:tplc="04090003" w:tentative="1">
+      <w:start w:val="1"/>
+      <w:numFmt w:val="bullet"/>
+      <w:lvlText w:val="o"/>
+      <w:lvlJc w:val="left"/>
+      <w:pPr>
+        <w:ind w:left="5760" w:hanging="360"/>
+      </w:pPr>
+      <w:rPr>
+        <w:rFonts w:ascii="Courier New" w:hAnsi="Courier New" w:cs="Courier New" w:hint="default"/>
+      </w:rPr>
+    </w:lvl>
+    <w:lvl w:ilvl="8" w:tplc="04090005" w:tentative="1">
+      <w:start w:val="1"/>
+      <w:numFmt w:val="bullet"/>
+      <w:lvlText w:val=""/>
+      <w:lvlJc w:val="left"/>
+      <w:pPr>
+        <w:ind w:left="6480" w:hanging="360"/>
+      </w:pPr>
+      <w:rPr>
+        <w:rFonts w:ascii="Wingdings" w:hAnsi="Wingdings" w:hint="default"/>
+      </w:rPr>
+    </w:lvl>
+  </w:abstractNum>
+  <w:abstractNum w:abstractNumId="4">
+    <w:nsid w:val="4D2665E8"/>
+    <w:multiLevelType w:val="hybridMultilevel"/>
+    <w:tmpl w:val="80AE05A4"/>
+    <w:lvl w:ilvl="0" w:tplc="04090001">
+      <w:start w:val="1"/>
+      <w:numFmt w:val="bullet"/>
+      <w:lvlText w:val=""/>
+      <w:lvlJc w:val="left"/>
+      <w:pPr>
+        <w:ind w:left="1440" w:hanging="360"/>
+      </w:pPr>
+      <w:rPr>
+        <w:rFonts w:ascii="Symbol" w:hAnsi="Symbol" w:hint="default"/>
+      </w:rPr>
+    </w:lvl>
+    <w:lvl w:ilvl="1" w:tplc="04090003" w:tentative="1">
+      <w:start w:val="1"/>
+      <w:numFmt w:val="bullet"/>
+      <w:lvlText w:val="o"/>
+      <w:lvlJc w:val="left"/>
+      <w:pPr>
+        <w:ind w:left="2160" w:hanging="360"/>
+      </w:pPr>
+      <w:rPr>
+        <w:rFonts w:ascii="Courier New" w:hAnsi="Courier New" w:cs="Courier New" w:hint="default"/>
+      </w:rPr>
+    </w:lvl>
+    <w:lvl w:ilvl="2" w:tplc="04090005" w:tentative="1">
+      <w:start w:val="1"/>
+      <w:numFmt w:val="bullet"/>
+      <w:lvlText w:val=""/>
+      <w:lvlJc w:val="left"/>
+      <w:pPr>
+        <w:ind w:left="2880" w:hanging="360"/>
+      </w:pPr>
+      <w:rPr>
+        <w:rFonts w:ascii="Wingdings" w:hAnsi="Wingdings" w:hint="default"/>
+      </w:rPr>
+    </w:lvl>
+    <w:lvl w:ilvl="3" w:tplc="04090001" w:tentative="1">
+      <w:start w:val="1"/>
+      <w:numFmt w:val="bullet"/>
+      <w:lvlText w:val=""/>
+      <w:lvlJc w:val="left"/>
+      <w:pPr>
+        <w:ind w:left="3600" w:hanging="360"/>
+      </w:pPr>
+      <w:rPr>
+        <w:rFonts w:ascii="Symbol" w:hAnsi="Symbol" w:hint="default"/>
+      </w:rPr>
+    </w:lvl>
+    <w:lvl w:ilvl="4" w:tplc="04090003" w:tentative="1">
+      <w:start w:val="1"/>
+      <w:numFmt w:val="bullet"/>
+      <w:lvlText w:val="o"/>
+      <w:lvlJc w:val="left"/>
+      <w:pPr>
+        <w:ind w:left="4320" w:hanging="360"/>
+      </w:pPr>
+      <w:rPr>
+        <w:rFonts w:ascii="Courier New" w:hAnsi="Courier New" w:cs="Courier New" w:hint="default"/>
+      </w:rPr>
+    </w:lvl>
+    <w:lvl w:ilvl="5" w:tplc="04090005" w:tentative="1">
+      <w:start w:val="1"/>
+      <w:numFmt w:val="bullet"/>
+      <w:lvlText w:val=""/>
+      <w:lvlJc w:val="left"/>
+      <w:pPr>
+        <w:ind w:left="5040" w:hanging="360"/>
+      </w:pPr>
+      <w:rPr>
+        <w:rFonts w:ascii="Wingdings" w:hAnsi="Wingdings" w:hint="default"/>
+      </w:rPr>
+    </w:lvl>
+    <w:lvl w:ilvl="6" w:tplc="04090001" w:tentative="1">
+      <w:start w:val="1"/>
+      <w:numFmt w:val="bullet"/>
+      <w:lvlText w:val=""/>
+      <w:lvlJc w:val="left"/>
+      <w:pPr>
+        <w:ind w:left="5760" w:hanging="360"/>
+      </w:pPr>
+      <w:rPr>
+        <w:rFonts w:ascii="Symbol" w:hAnsi="Symbol" w:hint="default"/>
+      </w:rPr>
+    </w:lvl>
+    <w:lvl w:ilvl="7" w:tplc="04090003" w:tentative="1">
+      <w:start w:val="1"/>
+      <w:numFmt w:val="bullet"/>
+      <w:lvlText w:val="o"/>
+      <w:lvlJc w:val="left"/>
+      <w:pPr>
+        <w:ind w:left="6480" w:hanging="360"/>
+      </w:pPr>
+      <w:rPr>
+        <w:rFonts w:ascii="Courier New" w:hAnsi="Courier New" w:cs="Courier New" w:hint="default"/>
+      </w:rPr>
+    </w:lvl>
+    <w:lvl w:ilvl="8" w:tplc="04090005" w:tentative="1">
+      <w:start w:val="1"/>
+      <w:numFmt w:val="bullet"/>
+      <w:lvlText w:val=""/>
+      <w:lvlJc w:val="left"/>
+      <w:pPr>
+        <w:ind w:left="7200" w:hanging="360"/>
+      </w:pPr>
+      <w:rPr>
+        <w:rFonts w:ascii="Wingdings" w:hAnsi="Wingdings" w:hint="default"/>
+      </w:rPr>
+    </w:lvl>
+  </w:abstractNum>
+  <w:abstractNum w:abstractNumId="5">
     <w:nsid w:val="65455B57"/>
     <w:multiLevelType w:val="hybridMultilevel"/>
     <w:tmpl w:val="BFB075A2"/>
@@ -1030,7 +4895,7 @@
     </w:lvl>
   </w:abstractNum>
   <w:num w:numId="1">
-    <w:abstractNumId w:val="3"/>
+    <w:abstractNumId w:val="5"/>
   </w:num>
   <w:num w:numId="2">
     <w:abstractNumId w:val="2"/>
@@ -1040,6 +4905,12 @@
   </w:num>
   <w:num w:numId="4">
     <w:abstractNumId w:val="1"/>
+  </w:num>
+  <w:num w:numId="5">
+    <w:abstractNumId w:val="3"/>
+  </w:num>
+  <w:num w:numId="6">
+    <w:abstractNumId w:val="4"/>
   </w:num>
 </w:numbering>
 </file>
@@ -1329,6 +5200,18 @@
       <w:ind w:left="720"/>
       <w:contextualSpacing/>
     </w:pPr>
+  </w:style>
+  <w:style w:type="character" w:styleId="Hyperlink">
+    <w:name w:val="Hyperlink"/>
+    <w:basedOn w:val="DefaultParagraphFont"/>
+    <w:uiPriority w:val="99"/>
+    <w:semiHidden/>
+    <w:unhideWhenUsed/>
+    <w:rsid w:val="00873E14"/>
+    <w:rPr>
+      <w:color w:val="0000FF"/>
+      <w:u w:val="single"/>
+    </w:rPr>
   </w:style>
 </w:styles>
 </file>

</xml_diff>